<commit_message>
Configuration : Intégration de la bibliotéhèque QGLViewer mise à jour du fichier *.pro (création de lien entre la caméra et le projet)
</commit_message>
<xml_diff>
--- a/doc/Bibliographie/configurationLibQGLViewer.docx
+++ b/doc/Bibliographie/configurationLibQGLViewer.docx
@@ -13,8 +13,6 @@
           <w:sz w:val="28"/>
         </w:rPr>
       </w:pPr>
-      <w:bookmarkStart w:id="0" w:name="_GoBack"/>
-      <w:bookmarkEnd w:id="0"/>
     </w:p>
     <w:p>
       <w:pPr>
@@ -28,7 +26,7 @@
           <w:sz w:val="28"/>
         </w:rPr>
       </w:pPr>
-      <w:bookmarkStart w:id="1" w:name="_Toc416258305"/>
+      <w:bookmarkStart w:id="0" w:name="_Toc416258305"/>
       <w:r>
         <w:rPr>
           <w:rFonts w:ascii="Arial" w:hAnsi="Arial" w:cs="Arial"/>
@@ -47,6 +45,7 @@
         </w:rPr>
         <w:t xml:space="preserve">onfiguration de la librairie </w:t>
       </w:r>
+      <w:proofErr w:type="spellStart"/>
       <w:r>
         <w:rPr>
           <w:rFonts w:ascii="Arial" w:hAnsi="Arial" w:cs="Arial"/>
@@ -56,7 +55,8 @@
         </w:rPr>
         <w:t>libQGLViewer</w:t>
       </w:r>
-      <w:bookmarkEnd w:id="1"/>
+      <w:bookmarkEnd w:id="0"/>
+      <w:proofErr w:type="spellEnd"/>
       <w:r>
         <w:rPr>
           <w:rFonts w:ascii="Arial" w:hAnsi="Arial" w:cs="Arial"/>
@@ -896,7 +896,7 @@
           <w:sz w:val="24"/>
         </w:rPr>
       </w:pPr>
-      <w:bookmarkStart w:id="2" w:name="_Toc416258306"/>
+      <w:bookmarkStart w:id="1" w:name="_Toc416258306"/>
       <w:r>
         <w:rPr>
           <w:rFonts w:ascii="Arial" w:hAnsi="Arial" w:cs="Arial"/>
@@ -904,7 +904,7 @@
         </w:rPr>
         <w:t>Télécharger libQGLViewer-2.6.1</w:t>
       </w:r>
-      <w:bookmarkEnd w:id="2"/>
+      <w:bookmarkEnd w:id="1"/>
     </w:p>
     <w:p>
       <w:pPr>
@@ -945,7 +945,7 @@
           <w:szCs w:val="24"/>
         </w:rPr>
       </w:pPr>
-      <w:bookmarkStart w:id="3" w:name="_Toc416258307"/>
+      <w:bookmarkStart w:id="2" w:name="_Toc416258307"/>
       <w:r>
         <w:rPr>
           <w:rFonts w:ascii="Arial" w:hAnsi="Arial" w:cs="Arial"/>
@@ -962,7 +962,7 @@
         </w:rPr>
         <w:t>ompresser le fichier téléchargé</w:t>
       </w:r>
-      <w:bookmarkEnd w:id="3"/>
+      <w:bookmarkEnd w:id="2"/>
     </w:p>
     <w:p>
       <w:pPr>
@@ -992,7 +992,23 @@
           <w:rFonts w:ascii="Arial" w:hAnsi="Arial" w:cs="Arial"/>
           <w:sz w:val="24"/>
         </w:rPr>
-        <w:t xml:space="preserve">dans le répertoire où est stocké Qt </w:t>
+        <w:t xml:space="preserve">dans le répertoire où est stocké </w:t>
+      </w:r>
+      <w:proofErr w:type="spellStart"/>
+      <w:r>
+        <w:rPr>
+          <w:rFonts w:ascii="Arial" w:hAnsi="Arial" w:cs="Arial"/>
+          <w:sz w:val="24"/>
+        </w:rPr>
+        <w:t>Qt</w:t>
+      </w:r>
+      <w:proofErr w:type="spellEnd"/>
+      <w:r>
+        <w:rPr>
+          <w:rFonts w:ascii="Arial" w:hAnsi="Arial" w:cs="Arial"/>
+          <w:sz w:val="24"/>
+        </w:rPr>
+        <w:t xml:space="preserve"> </w:t>
       </w:r>
       <w:r>
         <w:rPr>
@@ -1006,7 +1022,23 @@
           <w:rFonts w:ascii="Arial" w:hAnsi="Arial" w:cs="Arial"/>
           <w:sz w:val="24"/>
         </w:rPr>
-        <w:t>C:\Qt\5.4\libQGLViewer-2.6.1</w:t>
+        <w:t>C:\</w:t>
+      </w:r>
+      <w:proofErr w:type="spellStart"/>
+      <w:r>
+        <w:rPr>
+          <w:rFonts w:ascii="Arial" w:hAnsi="Arial" w:cs="Arial"/>
+          <w:sz w:val="24"/>
+        </w:rPr>
+        <w:t>Qt</w:t>
+      </w:r>
+      <w:proofErr w:type="spellEnd"/>
+      <w:r>
+        <w:rPr>
+          <w:rFonts w:ascii="Arial" w:hAnsi="Arial" w:cs="Arial"/>
+          <w:sz w:val="24"/>
+        </w:rPr>
+        <w:t>\5.4\libQGLViewer-2.6.1</w:t>
       </w:r>
       <w:r>
         <w:rPr>
@@ -1139,7 +1171,7 @@
           <w:szCs w:val="24"/>
         </w:rPr>
       </w:pPr>
-      <w:bookmarkStart w:id="4" w:name="_Toc416258308"/>
+      <w:bookmarkStart w:id="3" w:name="_Toc416258308"/>
       <w:r>
         <w:rPr>
           <w:rFonts w:ascii="Arial" w:hAnsi="Arial" w:cs="Arial"/>
@@ -1149,7 +1181,7 @@
         <w:lastRenderedPageBreak/>
         <w:t>Préparer la compilation</w:t>
       </w:r>
-      <w:bookmarkEnd w:id="4"/>
+      <w:bookmarkEnd w:id="3"/>
     </w:p>
     <w:p>
       <w:pPr>
@@ -1164,7 +1196,23 @@
           <w:rFonts w:ascii="Arial" w:hAnsi="Arial" w:cs="Arial"/>
           <w:sz w:val="24"/>
         </w:rPr>
-        <w:t>Dans Qt Creator, ouvrir le fichier .../libQGLViewer-2.5.1/QGLViewer/QGLViewer.pro</w:t>
+        <w:t xml:space="preserve">Dans </w:t>
+      </w:r>
+      <w:proofErr w:type="spellStart"/>
+      <w:r>
+        <w:rPr>
+          <w:rFonts w:ascii="Arial" w:hAnsi="Arial" w:cs="Arial"/>
+          <w:sz w:val="24"/>
+        </w:rPr>
+        <w:t>Qt</w:t>
+      </w:r>
+      <w:proofErr w:type="spellEnd"/>
+      <w:r>
+        <w:rPr>
+          <w:rFonts w:ascii="Arial" w:hAnsi="Arial" w:cs="Arial"/>
+          <w:sz w:val="24"/>
+        </w:rPr>
+        <w:t xml:space="preserve"> Creator, ouvrir le fichier .../libQGLViewer-2.5.1/QGLViewer/QGLViewer.pro</w:t>
       </w:r>
     </w:p>
     <w:p>
@@ -1571,7 +1619,7 @@
           <w:sz w:val="24"/>
         </w:rPr>
       </w:pPr>
-      <w:bookmarkStart w:id="5" w:name="_Toc416258309"/>
+      <w:bookmarkStart w:id="4" w:name="_Toc416258309"/>
       <w:r>
         <w:rPr>
           <w:rFonts w:ascii="Arial" w:hAnsi="Arial" w:cs="Arial"/>
@@ -1579,7 +1627,7 @@
         </w:rPr>
         <w:t>Compiler la librairie</w:t>
       </w:r>
-      <w:bookmarkEnd w:id="5"/>
+      <w:bookmarkEnd w:id="4"/>
     </w:p>
     <w:p>
       <w:pPr>
@@ -1595,7 +1643,23 @@
           <w:rFonts w:ascii="Arial" w:hAnsi="Arial" w:cs="Arial"/>
           <w:sz w:val="24"/>
         </w:rPr>
-        <w:t xml:space="preserve">Dans Qt Creator, </w:t>
+        <w:t xml:space="preserve">Dans </w:t>
+      </w:r>
+      <w:proofErr w:type="spellStart"/>
+      <w:r>
+        <w:rPr>
+          <w:rFonts w:ascii="Arial" w:hAnsi="Arial" w:cs="Arial"/>
+          <w:sz w:val="24"/>
+        </w:rPr>
+        <w:t>Qt</w:t>
+      </w:r>
+      <w:proofErr w:type="spellEnd"/>
+      <w:r>
+        <w:rPr>
+          <w:rFonts w:ascii="Arial" w:hAnsi="Arial" w:cs="Arial"/>
+          <w:sz w:val="24"/>
+        </w:rPr>
+        <w:t xml:space="preserve"> Creator, </w:t>
       </w:r>
       <w:r>
         <w:rPr>
@@ -1985,6 +2049,7 @@
         <w:lastRenderedPageBreak/>
         <w:t xml:space="preserve">Ensuite cliquer sur le bouton </w:t>
       </w:r>
+      <w:proofErr w:type="spellStart"/>
       <w:r>
         <w:rPr>
           <w:rFonts w:ascii="Arial" w:hAnsi="Arial" w:cs="Arial"/>
@@ -1994,6 +2059,7 @@
         </w:rPr>
         <w:t>Run</w:t>
       </w:r>
+      <w:proofErr w:type="spellEnd"/>
       <w:r>
         <w:rPr>
           <w:rFonts w:ascii="Arial" w:hAnsi="Arial" w:cs="Arial"/>
@@ -2247,16 +2313,34 @@
           <w:szCs w:val="24"/>
         </w:rPr>
       </w:pPr>
-      <w:bookmarkStart w:id="6" w:name="_Toc416258310"/>
+      <w:bookmarkStart w:id="5" w:name="_Toc416258310"/>
       <w:r>
         <w:rPr>
           <w:rFonts w:ascii="Arial" w:hAnsi="Arial" w:cs="Arial"/>
           <w:sz w:val="24"/>
           <w:szCs w:val="24"/>
         </w:rPr>
-        <w:t>Copier les librairies et les include file</w:t>
-      </w:r>
-      <w:bookmarkEnd w:id="6"/>
+        <w:t xml:space="preserve">Copier les librairies et les </w:t>
+      </w:r>
+      <w:proofErr w:type="spellStart"/>
+      <w:r>
+        <w:rPr>
+          <w:rFonts w:ascii="Arial" w:hAnsi="Arial" w:cs="Arial"/>
+          <w:sz w:val="24"/>
+          <w:szCs w:val="24"/>
+        </w:rPr>
+        <w:t>include</w:t>
+      </w:r>
+      <w:proofErr w:type="spellEnd"/>
+      <w:r>
+        <w:rPr>
+          <w:rFonts w:ascii="Arial" w:hAnsi="Arial" w:cs="Arial"/>
+          <w:sz w:val="24"/>
+          <w:szCs w:val="24"/>
+        </w:rPr>
+        <w:t xml:space="preserve"> file</w:t>
+      </w:r>
+      <w:bookmarkEnd w:id="5"/>
     </w:p>
     <w:p>
       <w:pPr>
@@ -2277,21 +2361,69 @@
           <w:rFonts w:ascii="Arial" w:hAnsi="Arial" w:cs="Arial"/>
           <w:sz w:val="24"/>
         </w:rPr>
-        <w:t xml:space="preserve">Copier les GLViewer*dll (répertoire : C:\Qt\5.4\libQGLViewer-2.6.1\libQGLViewer-2.6.1\build-QGLViewer-Desktop_Qt_5_4_1_MinGW_32bit-Debug\release et </w:t>
-      </w:r>
-      <w:r>
-        <w:rPr>
-          <w:rFonts w:ascii="Arial" w:hAnsi="Arial" w:cs="Arial"/>
-          <w:sz w:val="24"/>
-        </w:rPr>
-        <w:t xml:space="preserve">C:\Qt\5.4\libQGLViewer-2.6.1\libQGLViewer-2.6.1\build-QGLViewer-Desktop_Qt_5_4_1_MinGW_32bit-Debug\debug et </w:t>
-      </w:r>
-      <w:r>
-        <w:rPr>
-          <w:rFonts w:ascii="Arial" w:hAnsi="Arial" w:cs="Arial"/>
-          <w:sz w:val="24"/>
-        </w:rPr>
-        <w:t>coller dans le dossier (C:\Qt\5.4\mingw491_32\bin</w:t>
+        <w:t xml:space="preserve">Copier les </w:t>
+      </w:r>
+      <w:proofErr w:type="spellStart"/>
+      <w:r>
+        <w:rPr>
+          <w:rFonts w:ascii="Arial" w:hAnsi="Arial" w:cs="Arial"/>
+          <w:sz w:val="24"/>
+        </w:rPr>
+        <w:t>GLViewer</w:t>
+      </w:r>
+      <w:proofErr w:type="spellEnd"/>
+      <w:r>
+        <w:rPr>
+          <w:rFonts w:ascii="Arial" w:hAnsi="Arial" w:cs="Arial"/>
+          <w:sz w:val="24"/>
+        </w:rPr>
+        <w:t xml:space="preserve">*dll (répertoire : C:\Qt\5.4\libQGLViewer-2.6.1\libQGLViewer-2.6.1\build-QGLViewer-Desktop_Qt_5_4_1_MinGW_32bit-Debug\release et </w:t>
+      </w:r>
+      <w:r>
+        <w:rPr>
+          <w:rFonts w:ascii="Arial" w:hAnsi="Arial" w:cs="Arial"/>
+          <w:sz w:val="24"/>
+        </w:rPr>
+        <w:t xml:space="preserve">C:\Qt\5.4\libQGLViewer-2.6.1\libQGLViewer-2.6.1\build-QGLViewer-Desktop_Qt_5_4_1_MinGW_32bit-Debug\debug </w:t>
+      </w:r>
+      <w:proofErr w:type="spellStart"/>
+      <w:r>
+        <w:rPr>
+          <w:rFonts w:ascii="Arial" w:hAnsi="Arial" w:cs="Arial"/>
+          <w:sz w:val="24"/>
+        </w:rPr>
+        <w:t>et</w:t>
+      </w:r>
+      <w:proofErr w:type="spellEnd"/>
+      <w:r>
+        <w:rPr>
+          <w:rFonts w:ascii="Arial" w:hAnsi="Arial" w:cs="Arial"/>
+          <w:sz w:val="24"/>
+        </w:rPr>
+        <w:t xml:space="preserve"> </w:t>
+      </w:r>
+      <w:r>
+        <w:rPr>
+          <w:rFonts w:ascii="Arial" w:hAnsi="Arial" w:cs="Arial"/>
+          <w:sz w:val="24"/>
+        </w:rPr>
+        <w:t>coller dans le dossier (C:\</w:t>
+      </w:r>
+      <w:proofErr w:type="spellStart"/>
+      <w:r>
+        <w:rPr>
+          <w:rFonts w:ascii="Arial" w:hAnsi="Arial" w:cs="Arial"/>
+          <w:sz w:val="24"/>
+        </w:rPr>
+        <w:t>Qt</w:t>
+      </w:r>
+      <w:proofErr w:type="spellEnd"/>
+      <w:r>
+        <w:rPr>
+          <w:rFonts w:ascii="Arial" w:hAnsi="Arial" w:cs="Arial"/>
+          <w:sz w:val="24"/>
+        </w:rPr>
+        <w:t>\5.4\mingw491_32\bin</w:t>
       </w:r>
       <w:r>
         <w:rPr>
@@ -2343,7 +2475,55 @@
           <w:rFonts w:ascii="Arial" w:hAnsi="Arial" w:cs="Arial"/>
           <w:sz w:val="24"/>
         </w:rPr>
-        <w:t>les librairies de compilation libQGLViewer*.a (répertoire : C:\Qt\5.4\libQGLViewer-2.6.1\libQGLViewer-2.6.1\build-QGLViewer-Desktop_Qt_5_4_1_MinGW_32bit-Debug\release et C:\Qt\5.4\libQGLViewer-2.6.1\libQGLViewer-2.6.1\build-QGLViewer-Desktop_Qt_5_4_1_MinGW_32bit-Debug\debug et coller dans le dossier (C:\Qt\5.4\mingw491_32\lib)</w:t>
+        <w:t>les librairies de compilation </w:t>
+      </w:r>
+      <w:proofErr w:type="spellStart"/>
+      <w:r>
+        <w:rPr>
+          <w:rFonts w:ascii="Arial" w:hAnsi="Arial" w:cs="Arial"/>
+          <w:sz w:val="24"/>
+        </w:rPr>
+        <w:t>libQGLViewer</w:t>
+      </w:r>
+      <w:proofErr w:type="spellEnd"/>
+      <w:r>
+        <w:rPr>
+          <w:rFonts w:ascii="Arial" w:hAnsi="Arial" w:cs="Arial"/>
+          <w:sz w:val="24"/>
+        </w:rPr>
+        <w:t xml:space="preserve">*.a (répertoire : C:\Qt\5.4\libQGLViewer-2.6.1\libQGLViewer-2.6.1\build-QGLViewer-Desktop_Qt_5_4_1_MinGW_32bit-Debug\release et C:\Qt\5.4\libQGLViewer-2.6.1\libQGLViewer-2.6.1\build-QGLViewer-Desktop_Qt_5_4_1_MinGW_32bit-Debug\debug </w:t>
+      </w:r>
+      <w:proofErr w:type="spellStart"/>
+      <w:r>
+        <w:rPr>
+          <w:rFonts w:ascii="Arial" w:hAnsi="Arial" w:cs="Arial"/>
+          <w:sz w:val="24"/>
+        </w:rPr>
+        <w:t>et</w:t>
+      </w:r>
+      <w:proofErr w:type="spellEnd"/>
+      <w:r>
+        <w:rPr>
+          <w:rFonts w:ascii="Arial" w:hAnsi="Arial" w:cs="Arial"/>
+          <w:sz w:val="24"/>
+        </w:rPr>
+        <w:t xml:space="preserve"> coller dans le dossier (C:\</w:t>
+      </w:r>
+      <w:proofErr w:type="spellStart"/>
+      <w:r>
+        <w:rPr>
+          <w:rFonts w:ascii="Arial" w:hAnsi="Arial" w:cs="Arial"/>
+          <w:sz w:val="24"/>
+        </w:rPr>
+        <w:t>Qt</w:t>
+      </w:r>
+      <w:proofErr w:type="spellEnd"/>
+      <w:r>
+        <w:rPr>
+          <w:rFonts w:ascii="Arial" w:hAnsi="Arial" w:cs="Arial"/>
+          <w:sz w:val="24"/>
+        </w:rPr>
+        <w:t>\5.4\mingw491_32\lib)</w:t>
       </w:r>
     </w:p>
     <w:p>
@@ -2422,7 +2602,167 @@
           <w:rFonts w:ascii="Arial" w:hAnsi="Arial" w:cs="Arial"/>
           <w:sz w:val="24"/>
         </w:rPr>
-        <w:t xml:space="preserve">Créer le nouveau répertoire QGLViewer dans le répertoire include de Qt (par exemple créer le répertoire QGLViewer dans le répertoire (C:\Qt\5.4\mingw491_32\QGLViewer\include). Copier les fichiers .h du répertoire (C:\Qt\5.4\libQGLViewer-2.6.1\libQGLViewer-2.6.1\QGLViewer) et coller dans le nouveau répertoire QGLViewer précédemment créé </w:t>
+        <w:t>Créer le nouveau répertoire </w:t>
+      </w:r>
+      <w:proofErr w:type="spellStart"/>
+      <w:r>
+        <w:rPr>
+          <w:rFonts w:ascii="Arial" w:hAnsi="Arial" w:cs="Arial"/>
+          <w:sz w:val="24"/>
+        </w:rPr>
+        <w:t>QGLViewer</w:t>
+      </w:r>
+      <w:proofErr w:type="spellEnd"/>
+      <w:r>
+        <w:rPr>
+          <w:rFonts w:ascii="Arial" w:hAnsi="Arial" w:cs="Arial"/>
+          <w:sz w:val="24"/>
+        </w:rPr>
+        <w:t> dans le répertoire </w:t>
+      </w:r>
+      <w:proofErr w:type="spellStart"/>
+      <w:r>
+        <w:rPr>
+          <w:rFonts w:ascii="Arial" w:hAnsi="Arial" w:cs="Arial"/>
+          <w:sz w:val="24"/>
+        </w:rPr>
+        <w:t>include</w:t>
+      </w:r>
+      <w:proofErr w:type="spellEnd"/>
+      <w:r>
+        <w:rPr>
+          <w:rFonts w:ascii="Arial" w:hAnsi="Arial" w:cs="Arial"/>
+          <w:sz w:val="24"/>
+        </w:rPr>
+        <w:t xml:space="preserve"> de </w:t>
+      </w:r>
+      <w:proofErr w:type="spellStart"/>
+      <w:r>
+        <w:rPr>
+          <w:rFonts w:ascii="Arial" w:hAnsi="Arial" w:cs="Arial"/>
+          <w:sz w:val="24"/>
+        </w:rPr>
+        <w:t>Qt</w:t>
+      </w:r>
+      <w:proofErr w:type="spellEnd"/>
+      <w:r>
+        <w:rPr>
+          <w:rFonts w:ascii="Arial" w:hAnsi="Arial" w:cs="Arial"/>
+          <w:sz w:val="24"/>
+        </w:rPr>
+        <w:t xml:space="preserve"> (par exemple créer le répertoire </w:t>
+      </w:r>
+      <w:proofErr w:type="spellStart"/>
+      <w:r>
+        <w:rPr>
+          <w:rFonts w:ascii="Arial" w:hAnsi="Arial" w:cs="Arial"/>
+          <w:sz w:val="24"/>
+        </w:rPr>
+        <w:t>QGLViewer</w:t>
+      </w:r>
+      <w:proofErr w:type="spellEnd"/>
+      <w:r>
+        <w:rPr>
+          <w:rFonts w:ascii="Arial" w:hAnsi="Arial" w:cs="Arial"/>
+          <w:sz w:val="24"/>
+        </w:rPr>
+        <w:t> dans le répertoire (C:\</w:t>
+      </w:r>
+      <w:proofErr w:type="spellStart"/>
+      <w:r>
+        <w:rPr>
+          <w:rFonts w:ascii="Arial" w:hAnsi="Arial" w:cs="Arial"/>
+          <w:sz w:val="24"/>
+        </w:rPr>
+        <w:t>Qt</w:t>
+      </w:r>
+      <w:proofErr w:type="spellEnd"/>
+      <w:r>
+        <w:rPr>
+          <w:rFonts w:ascii="Arial" w:hAnsi="Arial" w:cs="Arial"/>
+          <w:sz w:val="24"/>
+        </w:rPr>
+        <w:t>\5.4\mingw491_32\</w:t>
+      </w:r>
+      <w:proofErr w:type="spellStart"/>
+      <w:r>
+        <w:rPr>
+          <w:rFonts w:ascii="Arial" w:hAnsi="Arial" w:cs="Arial"/>
+          <w:sz w:val="24"/>
+        </w:rPr>
+        <w:t>QGLViewer</w:t>
+      </w:r>
+      <w:proofErr w:type="spellEnd"/>
+      <w:r>
+        <w:rPr>
+          <w:rFonts w:ascii="Arial" w:hAnsi="Arial" w:cs="Arial"/>
+          <w:sz w:val="24"/>
+        </w:rPr>
+        <w:t>\</w:t>
+      </w:r>
+      <w:proofErr w:type="spellStart"/>
+      <w:r>
+        <w:rPr>
+          <w:rFonts w:ascii="Arial" w:hAnsi="Arial" w:cs="Arial"/>
+          <w:sz w:val="24"/>
+        </w:rPr>
+        <w:t>include</w:t>
+      </w:r>
+      <w:proofErr w:type="spellEnd"/>
+      <w:r>
+        <w:rPr>
+          <w:rFonts w:ascii="Arial" w:hAnsi="Arial" w:cs="Arial"/>
+          <w:sz w:val="24"/>
+        </w:rPr>
+        <w:t>). Copier les fichiers .h du répertoire (C:\</w:t>
+      </w:r>
+      <w:proofErr w:type="spellStart"/>
+      <w:r>
+        <w:rPr>
+          <w:rFonts w:ascii="Arial" w:hAnsi="Arial" w:cs="Arial"/>
+          <w:sz w:val="24"/>
+        </w:rPr>
+        <w:t>Qt</w:t>
+      </w:r>
+      <w:proofErr w:type="spellEnd"/>
+      <w:r>
+        <w:rPr>
+          <w:rFonts w:ascii="Arial" w:hAnsi="Arial" w:cs="Arial"/>
+          <w:sz w:val="24"/>
+        </w:rPr>
+        <w:t>\5.4\libQGLViewer-2.6.1\libQGLViewer-2.6.1\</w:t>
+      </w:r>
+      <w:proofErr w:type="spellStart"/>
+      <w:r>
+        <w:rPr>
+          <w:rFonts w:ascii="Arial" w:hAnsi="Arial" w:cs="Arial"/>
+          <w:sz w:val="24"/>
+        </w:rPr>
+        <w:t>QGLViewer</w:t>
+      </w:r>
+      <w:proofErr w:type="spellEnd"/>
+      <w:r>
+        <w:rPr>
+          <w:rFonts w:ascii="Arial" w:hAnsi="Arial" w:cs="Arial"/>
+          <w:sz w:val="24"/>
+        </w:rPr>
+        <w:t xml:space="preserve">) et coller dans le nouveau répertoire </w:t>
+      </w:r>
+      <w:proofErr w:type="spellStart"/>
+      <w:r>
+        <w:rPr>
+          <w:rFonts w:ascii="Arial" w:hAnsi="Arial" w:cs="Arial"/>
+          <w:sz w:val="24"/>
+        </w:rPr>
+        <w:t>QGLViewer</w:t>
+      </w:r>
+      <w:proofErr w:type="spellEnd"/>
+      <w:r>
+        <w:rPr>
+          <w:rFonts w:ascii="Arial" w:hAnsi="Arial" w:cs="Arial"/>
+          <w:sz w:val="24"/>
+        </w:rPr>
+        <w:t xml:space="preserve"> précédemment créé </w:t>
       </w:r>
     </w:p>
     <w:p>
@@ -2523,7 +2863,7 @@
           <w:szCs w:val="24"/>
         </w:rPr>
       </w:pPr>
-      <w:bookmarkStart w:id="7" w:name="_Toc416258311"/>
+      <w:bookmarkStart w:id="6" w:name="_Toc416258311"/>
       <w:r>
         <w:rPr>
           <w:rFonts w:ascii="Arial" w:hAnsi="Arial" w:cs="Arial"/>
@@ -2548,68 +2888,1916 @@
         </w:rPr>
         <w:t>oyer</w:t>
       </w:r>
+      <w:bookmarkEnd w:id="6"/>
+      <w:r>
+        <w:rPr>
+          <w:rFonts w:ascii="Arial" w:hAnsi="Arial" w:cs="Arial"/>
+          <w:sz w:val="24"/>
+          <w:szCs w:val="24"/>
+        </w:rPr>
+        <w:t xml:space="preserve"> </w:t>
+      </w:r>
+    </w:p>
+    <w:p>
+      <w:pPr>
+        <w:jc w:val="both"/>
+        <w:rPr>
+          <w:rFonts w:ascii="Arial" w:hAnsi="Arial" w:cs="Arial"/>
+          <w:sz w:val="24"/>
+        </w:rPr>
+      </w:pPr>
+      <w:r>
+        <w:rPr>
+          <w:rFonts w:ascii="Arial" w:hAnsi="Arial" w:cs="Arial"/>
+          <w:sz w:val="24"/>
+        </w:rPr>
+        <w:t>D</w:t>
+      </w:r>
+      <w:r>
+        <w:rPr>
+          <w:rFonts w:ascii="Arial" w:hAnsi="Arial" w:cs="Arial"/>
+          <w:sz w:val="24"/>
+        </w:rPr>
+        <w:t xml:space="preserve">ans </w:t>
+      </w:r>
+      <w:proofErr w:type="spellStart"/>
+      <w:r>
+        <w:rPr>
+          <w:rFonts w:ascii="Arial" w:hAnsi="Arial" w:cs="Arial"/>
+          <w:sz w:val="24"/>
+        </w:rPr>
+        <w:t>Qt</w:t>
+      </w:r>
+      <w:proofErr w:type="spellEnd"/>
+      <w:r>
+        <w:rPr>
+          <w:rFonts w:ascii="Arial" w:hAnsi="Arial" w:cs="Arial"/>
+          <w:sz w:val="24"/>
+        </w:rPr>
+        <w:t xml:space="preserve"> Creator : Menu-&gt; Compiler-&gt; Tout </w:t>
+      </w:r>
+      <w:proofErr w:type="gramStart"/>
+      <w:r>
+        <w:rPr>
+          <w:rFonts w:ascii="Arial" w:hAnsi="Arial" w:cs="Arial"/>
+          <w:sz w:val="24"/>
+        </w:rPr>
+        <w:t>nettoyer</w:t>
+      </w:r>
+      <w:proofErr w:type="gramEnd"/>
+    </w:p>
+    <w:p>
+      <w:pPr>
+        <w:jc w:val="both"/>
+        <w:rPr>
+          <w:rFonts w:ascii="Arial" w:hAnsi="Arial" w:cs="Arial"/>
+          <w:sz w:val="24"/>
+        </w:rPr>
+      </w:pPr>
+      <w:r>
+        <w:rPr>
+          <w:rFonts w:ascii="Arial" w:hAnsi="Arial" w:cs="Arial"/>
+          <w:sz w:val="24"/>
+        </w:rPr>
+        <w:t xml:space="preserve">Cette opération permet de libérer de l’espace </w:t>
+      </w:r>
+      <w:r>
+        <w:rPr>
+          <w:rFonts w:ascii="Arial" w:hAnsi="Arial" w:cs="Arial"/>
+          <w:sz w:val="24"/>
+        </w:rPr>
+        <w:t xml:space="preserve">sur le </w:t>
+      </w:r>
+      <w:r>
+        <w:rPr>
+          <w:rFonts w:ascii="Arial" w:hAnsi="Arial" w:cs="Arial"/>
+          <w:sz w:val="24"/>
+        </w:rPr>
+        <w:t>disque.</w:t>
+      </w:r>
+    </w:p>
+    <w:p>
+      <w:pPr>
+        <w:jc w:val="both"/>
+        <w:rPr>
+          <w:rFonts w:ascii="Arial" w:hAnsi="Arial" w:cs="Arial"/>
+          <w:sz w:val="24"/>
+        </w:rPr>
+      </w:pPr>
+    </w:p>
+    <w:p>
+      <w:pPr>
+        <w:jc w:val="both"/>
+        <w:rPr>
+          <w:rFonts w:ascii="Arial" w:hAnsi="Arial" w:cs="Arial"/>
+          <w:sz w:val="24"/>
+        </w:rPr>
+      </w:pPr>
+    </w:p>
+    <w:p>
+      <w:pPr>
+        <w:jc w:val="both"/>
+        <w:rPr>
+          <w:rFonts w:ascii="Arial" w:hAnsi="Arial" w:cs="Arial"/>
+          <w:sz w:val="24"/>
+        </w:rPr>
+      </w:pPr>
+    </w:p>
+    <w:p>
+      <w:pPr>
+        <w:jc w:val="both"/>
+        <w:rPr>
+          <w:rFonts w:ascii="Arial" w:hAnsi="Arial" w:cs="Arial"/>
+          <w:sz w:val="24"/>
+        </w:rPr>
+      </w:pPr>
+    </w:p>
+    <w:p>
+      <w:pPr>
+        <w:jc w:val="both"/>
+        <w:rPr>
+          <w:rFonts w:ascii="Arial" w:hAnsi="Arial" w:cs="Arial"/>
+          <w:sz w:val="24"/>
+        </w:rPr>
+      </w:pPr>
+    </w:p>
+    <w:p>
+      <w:pPr>
+        <w:jc w:val="both"/>
+        <w:rPr>
+          <w:rFonts w:ascii="Arial" w:hAnsi="Arial" w:cs="Arial"/>
+          <w:sz w:val="24"/>
+        </w:rPr>
+      </w:pPr>
+    </w:p>
+    <w:p>
+      <w:pPr>
+        <w:jc w:val="both"/>
+        <w:rPr>
+          <w:rFonts w:ascii="Arial" w:hAnsi="Arial" w:cs="Arial"/>
+          <w:sz w:val="24"/>
+        </w:rPr>
+      </w:pPr>
+    </w:p>
+    <w:p>
+      <w:pPr>
+        <w:jc w:val="both"/>
+        <w:rPr>
+          <w:rFonts w:ascii="Arial" w:hAnsi="Arial" w:cs="Arial"/>
+          <w:sz w:val="24"/>
+        </w:rPr>
+      </w:pPr>
+    </w:p>
+    <w:p>
+      <w:pPr>
+        <w:jc w:val="both"/>
+        <w:rPr>
+          <w:rFonts w:ascii="Arial" w:hAnsi="Arial" w:cs="Arial"/>
+          <w:sz w:val="24"/>
+        </w:rPr>
+      </w:pPr>
+    </w:p>
+    <w:p>
+      <w:pPr>
+        <w:jc w:val="both"/>
+        <w:rPr>
+          <w:rFonts w:ascii="Arial" w:hAnsi="Arial" w:cs="Arial"/>
+          <w:sz w:val="24"/>
+        </w:rPr>
+      </w:pPr>
+    </w:p>
+    <w:p>
+      <w:pPr>
+        <w:pStyle w:val="Titre2"/>
+        <w:numPr>
+          <w:ilvl w:val="0"/>
+          <w:numId w:val="14"/>
+        </w:numPr>
+        <w:rPr>
+          <w:rFonts w:ascii="Arial" w:hAnsi="Arial" w:cs="Arial"/>
+          <w:sz w:val="24"/>
+        </w:rPr>
+      </w:pPr>
+      <w:r>
+        <w:rPr>
+          <w:rFonts w:ascii="Arial" w:hAnsi="Arial" w:cs="Arial"/>
+          <w:sz w:val="24"/>
+        </w:rPr>
+        <w:lastRenderedPageBreak/>
+        <w:t xml:space="preserve">Création de lien entre le fichier pro et </w:t>
+      </w:r>
+      <w:proofErr w:type="spellStart"/>
+      <w:r>
+        <w:rPr>
+          <w:rFonts w:ascii="Arial" w:hAnsi="Arial" w:cs="Arial"/>
+          <w:sz w:val="24"/>
+        </w:rPr>
+        <w:t>QGLViewer</w:t>
+      </w:r>
+      <w:proofErr w:type="spellEnd"/>
+    </w:p>
+    <w:p>
+      <w:pPr>
+        <w:pStyle w:val="Titre2"/>
+        <w:rPr>
+          <w:rFonts w:ascii="Arial" w:hAnsi="Arial" w:cs="Arial"/>
+          <w:sz w:val="12"/>
+        </w:rPr>
+      </w:pPr>
+    </w:p>
+    <w:p>
+      <w:pPr>
+        <w:pStyle w:val="Titre2"/>
+        <w:rPr>
+          <w:rFonts w:ascii="Arial" w:hAnsi="Arial" w:cs="Arial"/>
+          <w:sz w:val="24"/>
+        </w:rPr>
+      </w:pPr>
+      <w:r>
+        <w:rPr>
+          <w:rFonts w:ascii="Arial" w:hAnsi="Arial" w:cs="Arial"/>
+          <w:sz w:val="24"/>
+        </w:rPr>
+        <w:t xml:space="preserve">Il s’agit ici </w:t>
+      </w:r>
+      <w:r>
+        <w:rPr>
+          <w:rFonts w:ascii="Arial" w:hAnsi="Arial" w:cs="Arial"/>
+          <w:sz w:val="24"/>
+        </w:rPr>
+        <w:t xml:space="preserve">des éléments de base pour établir la connexion entre le fichier .pro et </w:t>
+      </w:r>
+      <w:proofErr w:type="spellStart"/>
+      <w:r>
+        <w:rPr>
+          <w:rFonts w:ascii="Arial" w:hAnsi="Arial" w:cs="Arial"/>
+          <w:sz w:val="24"/>
+        </w:rPr>
+        <w:t>QGLViewer</w:t>
+      </w:r>
+      <w:proofErr w:type="spellEnd"/>
+      <w:r>
+        <w:rPr>
+          <w:rFonts w:ascii="Arial" w:hAnsi="Arial" w:cs="Arial"/>
+          <w:sz w:val="24"/>
+        </w:rPr>
+        <w:t>.</w:t>
+      </w:r>
+    </w:p>
+    <w:p>
+      <w:pPr>
+        <w:rPr>
+          <w:rFonts w:ascii="Arial" w:hAnsi="Arial" w:cs="Arial"/>
+        </w:rPr>
+      </w:pPr>
+      <w:r>
+        <w:rPr>
+          <w:rFonts w:ascii="Arial" w:hAnsi="Arial" w:cs="Arial"/>
+        </w:rPr>
+        <w:t>Dans le fichier *.pro, il faut ajouter</w:t>
+      </w:r>
+      <w:r>
+        <w:rPr>
+          <w:rFonts w:ascii="Arial" w:hAnsi="Arial" w:cs="Arial"/>
+        </w:rPr>
+        <w:t xml:space="preserve"> les éléments suivants</w:t>
+      </w:r>
+    </w:p>
+    <w:p/>
+    <w:p>
+      <w:pPr>
+        <w:tabs>
+          <w:tab w:val="left" w:pos="916"/>
+          <w:tab w:val="left" w:pos="1832"/>
+          <w:tab w:val="left" w:pos="2748"/>
+          <w:tab w:val="left" w:pos="3664"/>
+          <w:tab w:val="left" w:pos="4580"/>
+          <w:tab w:val="left" w:pos="5496"/>
+          <w:tab w:val="left" w:pos="6412"/>
+          <w:tab w:val="left" w:pos="7328"/>
+          <w:tab w:val="left" w:pos="8244"/>
+          <w:tab w:val="left" w:pos="9160"/>
+          <w:tab w:val="left" w:pos="10076"/>
+          <w:tab w:val="left" w:pos="10992"/>
+          <w:tab w:val="left" w:pos="11908"/>
+          <w:tab w:val="left" w:pos="12824"/>
+          <w:tab w:val="left" w:pos="13740"/>
+          <w:tab w:val="left" w:pos="14656"/>
+        </w:tabs>
+        <w:spacing w:after="0" w:line="276" w:lineRule="auto"/>
+        <w:rPr>
+          <w:rFonts w:ascii="Arial" w:eastAsia="Times New Roman" w:hAnsi="Arial" w:cs="Arial"/>
+          <w:sz w:val="20"/>
+          <w:szCs w:val="20"/>
+          <w:lang w:eastAsia="fr-FR"/>
+        </w:rPr>
+      </w:pPr>
+      <w:r>
+        <w:rPr>
+          <w:rFonts w:ascii="Arial" w:eastAsia="Times New Roman" w:hAnsi="Arial" w:cs="Arial"/>
+          <w:color w:val="800080"/>
+          <w:sz w:val="20"/>
+          <w:szCs w:val="20"/>
+          <w:lang w:eastAsia="fr-FR"/>
+        </w:rPr>
+        <w:t>QT</w:t>
+      </w:r>
+      <w:r>
+        <w:rPr>
+          <w:rFonts w:ascii="Arial" w:eastAsia="Times New Roman" w:hAnsi="Arial" w:cs="Arial"/>
+          <w:color w:val="C0C0C0"/>
+          <w:sz w:val="20"/>
+          <w:szCs w:val="20"/>
+          <w:lang w:eastAsia="fr-FR"/>
+        </w:rPr>
+        <w:t xml:space="preserve">       </w:t>
+      </w:r>
+      <w:r>
+        <w:rPr>
+          <w:rFonts w:ascii="Arial" w:eastAsia="Times New Roman" w:hAnsi="Arial" w:cs="Arial"/>
+          <w:sz w:val="20"/>
+          <w:szCs w:val="20"/>
+          <w:lang w:eastAsia="fr-FR"/>
+        </w:rPr>
+        <w:t>+=</w:t>
+      </w:r>
+      <w:r>
+        <w:rPr>
+          <w:rFonts w:ascii="Arial" w:eastAsia="Times New Roman" w:hAnsi="Arial" w:cs="Arial"/>
+          <w:color w:val="C0C0C0"/>
+          <w:sz w:val="20"/>
+          <w:szCs w:val="20"/>
+          <w:lang w:eastAsia="fr-FR"/>
+        </w:rPr>
+        <w:t xml:space="preserve"> </w:t>
+      </w:r>
+      <w:proofErr w:type="spellStart"/>
+      <w:r>
+        <w:rPr>
+          <w:rFonts w:ascii="Arial" w:eastAsia="Times New Roman" w:hAnsi="Arial" w:cs="Arial"/>
+          <w:sz w:val="20"/>
+          <w:szCs w:val="20"/>
+          <w:lang w:eastAsia="fr-FR"/>
+        </w:rPr>
+        <w:t>core</w:t>
+      </w:r>
+      <w:proofErr w:type="spellEnd"/>
+      <w:r>
+        <w:rPr>
+          <w:rFonts w:ascii="Arial" w:eastAsia="Times New Roman" w:hAnsi="Arial" w:cs="Arial"/>
+          <w:color w:val="C0C0C0"/>
+          <w:sz w:val="20"/>
+          <w:szCs w:val="20"/>
+          <w:lang w:eastAsia="fr-FR"/>
+        </w:rPr>
+        <w:t xml:space="preserve"> </w:t>
+      </w:r>
+      <w:r>
+        <w:rPr>
+          <w:rFonts w:ascii="Arial" w:eastAsia="Times New Roman" w:hAnsi="Arial" w:cs="Arial"/>
+          <w:sz w:val="20"/>
+          <w:szCs w:val="20"/>
+          <w:lang w:eastAsia="fr-FR"/>
+        </w:rPr>
+        <w:t>gui</w:t>
+      </w:r>
+    </w:p>
+    <w:p>
+      <w:pPr>
+        <w:tabs>
+          <w:tab w:val="left" w:pos="916"/>
+          <w:tab w:val="left" w:pos="1832"/>
+          <w:tab w:val="left" w:pos="2748"/>
+          <w:tab w:val="left" w:pos="3664"/>
+          <w:tab w:val="left" w:pos="4580"/>
+          <w:tab w:val="left" w:pos="5496"/>
+          <w:tab w:val="left" w:pos="6412"/>
+          <w:tab w:val="left" w:pos="7328"/>
+          <w:tab w:val="left" w:pos="8244"/>
+          <w:tab w:val="left" w:pos="9160"/>
+          <w:tab w:val="left" w:pos="10076"/>
+          <w:tab w:val="left" w:pos="10992"/>
+          <w:tab w:val="left" w:pos="11908"/>
+          <w:tab w:val="left" w:pos="12824"/>
+          <w:tab w:val="left" w:pos="13740"/>
+          <w:tab w:val="left" w:pos="14656"/>
+        </w:tabs>
+        <w:spacing w:after="0" w:line="276" w:lineRule="auto"/>
+        <w:rPr>
+          <w:rFonts w:ascii="Arial" w:eastAsia="Times New Roman" w:hAnsi="Arial" w:cs="Arial"/>
+          <w:sz w:val="20"/>
+          <w:szCs w:val="20"/>
+          <w:lang w:eastAsia="fr-FR"/>
+        </w:rPr>
+      </w:pPr>
+      <w:r>
+        <w:rPr>
+          <w:rFonts w:ascii="Arial" w:eastAsia="Times New Roman" w:hAnsi="Arial" w:cs="Arial"/>
+          <w:color w:val="800080"/>
+          <w:sz w:val="20"/>
+          <w:szCs w:val="20"/>
+          <w:lang w:eastAsia="fr-FR"/>
+        </w:rPr>
+        <w:t>QT</w:t>
+      </w:r>
+      <w:r>
+        <w:rPr>
+          <w:rFonts w:ascii="Arial" w:eastAsia="Times New Roman" w:hAnsi="Arial" w:cs="Arial"/>
+          <w:color w:val="C0C0C0"/>
+          <w:sz w:val="20"/>
+          <w:szCs w:val="20"/>
+          <w:lang w:eastAsia="fr-FR"/>
+        </w:rPr>
+        <w:t xml:space="preserve">       </w:t>
+      </w:r>
+      <w:r>
+        <w:rPr>
+          <w:rFonts w:ascii="Arial" w:eastAsia="Times New Roman" w:hAnsi="Arial" w:cs="Arial"/>
+          <w:sz w:val="20"/>
+          <w:szCs w:val="20"/>
+          <w:lang w:eastAsia="fr-FR"/>
+        </w:rPr>
+        <w:t>+=</w:t>
+      </w:r>
+      <w:r>
+        <w:rPr>
+          <w:rFonts w:ascii="Arial" w:eastAsia="Times New Roman" w:hAnsi="Arial" w:cs="Arial"/>
+          <w:color w:val="C0C0C0"/>
+          <w:sz w:val="20"/>
+          <w:szCs w:val="20"/>
+          <w:lang w:eastAsia="fr-FR"/>
+        </w:rPr>
+        <w:t xml:space="preserve"> </w:t>
+      </w:r>
+      <w:proofErr w:type="spellStart"/>
+      <w:r>
+        <w:rPr>
+          <w:rFonts w:ascii="Arial" w:eastAsia="Times New Roman" w:hAnsi="Arial" w:cs="Arial"/>
+          <w:sz w:val="20"/>
+          <w:szCs w:val="20"/>
+          <w:lang w:eastAsia="fr-FR"/>
+        </w:rPr>
+        <w:t>xml</w:t>
+      </w:r>
+      <w:proofErr w:type="spellEnd"/>
+    </w:p>
+    <w:p>
+      <w:pPr>
+        <w:tabs>
+          <w:tab w:val="left" w:pos="916"/>
+          <w:tab w:val="left" w:pos="1832"/>
+          <w:tab w:val="left" w:pos="2748"/>
+          <w:tab w:val="left" w:pos="3664"/>
+          <w:tab w:val="left" w:pos="4580"/>
+          <w:tab w:val="left" w:pos="5496"/>
+          <w:tab w:val="left" w:pos="6412"/>
+          <w:tab w:val="left" w:pos="7328"/>
+          <w:tab w:val="left" w:pos="8244"/>
+          <w:tab w:val="left" w:pos="9160"/>
+          <w:tab w:val="left" w:pos="10076"/>
+          <w:tab w:val="left" w:pos="10992"/>
+          <w:tab w:val="left" w:pos="11908"/>
+          <w:tab w:val="left" w:pos="12824"/>
+          <w:tab w:val="left" w:pos="13740"/>
+          <w:tab w:val="left" w:pos="14656"/>
+        </w:tabs>
+        <w:spacing w:after="0" w:line="276" w:lineRule="auto"/>
+        <w:rPr>
+          <w:rFonts w:ascii="Arial" w:eastAsia="Times New Roman" w:hAnsi="Arial" w:cs="Arial"/>
+          <w:sz w:val="20"/>
+          <w:szCs w:val="20"/>
+          <w:lang w:eastAsia="fr-FR"/>
+        </w:rPr>
+      </w:pPr>
+      <w:r>
+        <w:rPr>
+          <w:rFonts w:ascii="Arial" w:eastAsia="Times New Roman" w:hAnsi="Arial" w:cs="Arial"/>
+          <w:color w:val="800080"/>
+          <w:sz w:val="20"/>
+          <w:szCs w:val="20"/>
+          <w:lang w:eastAsia="fr-FR"/>
+        </w:rPr>
+        <w:t>QT</w:t>
+      </w:r>
+      <w:r>
+        <w:rPr>
+          <w:rFonts w:ascii="Arial" w:eastAsia="Times New Roman" w:hAnsi="Arial" w:cs="Arial"/>
+          <w:color w:val="C0C0C0"/>
+          <w:sz w:val="20"/>
+          <w:szCs w:val="20"/>
+          <w:lang w:eastAsia="fr-FR"/>
+        </w:rPr>
+        <w:t xml:space="preserve">       </w:t>
+      </w:r>
+      <w:r>
+        <w:rPr>
+          <w:rFonts w:ascii="Arial" w:eastAsia="Times New Roman" w:hAnsi="Arial" w:cs="Arial"/>
+          <w:sz w:val="20"/>
+          <w:szCs w:val="20"/>
+          <w:lang w:eastAsia="fr-FR"/>
+        </w:rPr>
+        <w:t>+=</w:t>
+      </w:r>
+      <w:r>
+        <w:rPr>
+          <w:rFonts w:ascii="Arial" w:eastAsia="Times New Roman" w:hAnsi="Arial" w:cs="Arial"/>
+          <w:color w:val="C0C0C0"/>
+          <w:sz w:val="20"/>
+          <w:szCs w:val="20"/>
+          <w:lang w:eastAsia="fr-FR"/>
+        </w:rPr>
+        <w:t xml:space="preserve"> </w:t>
+      </w:r>
+      <w:proofErr w:type="spellStart"/>
+      <w:r>
+        <w:rPr>
+          <w:rFonts w:ascii="Arial" w:eastAsia="Times New Roman" w:hAnsi="Arial" w:cs="Arial"/>
+          <w:sz w:val="20"/>
+          <w:szCs w:val="20"/>
+          <w:lang w:eastAsia="fr-FR"/>
+        </w:rPr>
+        <w:t>opengl</w:t>
+      </w:r>
+      <w:proofErr w:type="spellEnd"/>
+    </w:p>
+    <w:p>
+      <w:pPr>
+        <w:tabs>
+          <w:tab w:val="left" w:pos="916"/>
+          <w:tab w:val="left" w:pos="1832"/>
+          <w:tab w:val="left" w:pos="2748"/>
+          <w:tab w:val="left" w:pos="3664"/>
+          <w:tab w:val="left" w:pos="4580"/>
+          <w:tab w:val="left" w:pos="5496"/>
+          <w:tab w:val="left" w:pos="6412"/>
+          <w:tab w:val="left" w:pos="7328"/>
+          <w:tab w:val="left" w:pos="8244"/>
+          <w:tab w:val="left" w:pos="9160"/>
+          <w:tab w:val="left" w:pos="10076"/>
+          <w:tab w:val="left" w:pos="10992"/>
+          <w:tab w:val="left" w:pos="11908"/>
+          <w:tab w:val="left" w:pos="12824"/>
+          <w:tab w:val="left" w:pos="13740"/>
+          <w:tab w:val="left" w:pos="14656"/>
+        </w:tabs>
+        <w:spacing w:after="0" w:line="276" w:lineRule="auto"/>
+        <w:rPr>
+          <w:rFonts w:ascii="Arial" w:eastAsia="Times New Roman" w:hAnsi="Arial" w:cs="Arial"/>
+          <w:sz w:val="20"/>
+          <w:szCs w:val="20"/>
+          <w:lang w:eastAsia="fr-FR"/>
+        </w:rPr>
+      </w:pPr>
+    </w:p>
+    <w:p>
+      <w:pPr>
+        <w:tabs>
+          <w:tab w:val="left" w:pos="916"/>
+          <w:tab w:val="left" w:pos="1832"/>
+          <w:tab w:val="left" w:pos="2748"/>
+          <w:tab w:val="left" w:pos="3664"/>
+          <w:tab w:val="left" w:pos="4580"/>
+          <w:tab w:val="left" w:pos="5496"/>
+          <w:tab w:val="left" w:pos="6412"/>
+          <w:tab w:val="left" w:pos="7328"/>
+          <w:tab w:val="left" w:pos="8244"/>
+          <w:tab w:val="left" w:pos="9160"/>
+          <w:tab w:val="left" w:pos="10076"/>
+          <w:tab w:val="left" w:pos="10992"/>
+          <w:tab w:val="left" w:pos="11908"/>
+          <w:tab w:val="left" w:pos="12824"/>
+          <w:tab w:val="left" w:pos="13740"/>
+          <w:tab w:val="left" w:pos="14656"/>
+        </w:tabs>
+        <w:spacing w:after="0" w:line="276" w:lineRule="auto"/>
+        <w:rPr>
+          <w:rFonts w:ascii="Arial" w:eastAsia="Times New Roman" w:hAnsi="Arial" w:cs="Arial"/>
+          <w:sz w:val="20"/>
+          <w:szCs w:val="20"/>
+          <w:lang w:eastAsia="fr-FR"/>
+        </w:rPr>
+      </w:pPr>
+      <w:r>
+        <w:rPr>
+          <w:rFonts w:ascii="Arial" w:eastAsia="Times New Roman" w:hAnsi="Arial" w:cs="Arial"/>
+          <w:color w:val="800080"/>
+          <w:sz w:val="20"/>
+          <w:szCs w:val="20"/>
+          <w:lang w:eastAsia="fr-FR"/>
+        </w:rPr>
+        <w:t>QT</w:t>
+      </w:r>
+      <w:r>
+        <w:rPr>
+          <w:rFonts w:ascii="Arial" w:eastAsia="Times New Roman" w:hAnsi="Arial" w:cs="Arial"/>
+          <w:color w:val="C0C0C0"/>
+          <w:sz w:val="20"/>
+          <w:szCs w:val="20"/>
+          <w:lang w:eastAsia="fr-FR"/>
+        </w:rPr>
+        <w:t xml:space="preserve">       </w:t>
+      </w:r>
+      <w:r>
+        <w:rPr>
+          <w:rFonts w:ascii="Arial" w:eastAsia="Times New Roman" w:hAnsi="Arial" w:cs="Arial"/>
+          <w:sz w:val="20"/>
+          <w:szCs w:val="20"/>
+          <w:lang w:eastAsia="fr-FR"/>
+        </w:rPr>
+        <w:t>-=</w:t>
+      </w:r>
+      <w:r>
+        <w:rPr>
+          <w:rFonts w:ascii="Arial" w:eastAsia="Times New Roman" w:hAnsi="Arial" w:cs="Arial"/>
+          <w:color w:val="C0C0C0"/>
+          <w:sz w:val="20"/>
+          <w:szCs w:val="20"/>
+          <w:lang w:eastAsia="fr-FR"/>
+        </w:rPr>
+        <w:t xml:space="preserve"> </w:t>
+      </w:r>
+      <w:r>
+        <w:rPr>
+          <w:rFonts w:ascii="Arial" w:eastAsia="Times New Roman" w:hAnsi="Arial" w:cs="Arial"/>
+          <w:sz w:val="20"/>
+          <w:szCs w:val="20"/>
+          <w:lang w:eastAsia="fr-FR"/>
+        </w:rPr>
+        <w:t>gui</w:t>
+      </w:r>
+    </w:p>
+    <w:p>
+      <w:pPr>
+        <w:tabs>
+          <w:tab w:val="left" w:pos="916"/>
+          <w:tab w:val="left" w:pos="1832"/>
+          <w:tab w:val="left" w:pos="2748"/>
+          <w:tab w:val="left" w:pos="3664"/>
+          <w:tab w:val="left" w:pos="4580"/>
+          <w:tab w:val="left" w:pos="5496"/>
+          <w:tab w:val="left" w:pos="6412"/>
+          <w:tab w:val="left" w:pos="7328"/>
+          <w:tab w:val="left" w:pos="8244"/>
+          <w:tab w:val="left" w:pos="9160"/>
+          <w:tab w:val="left" w:pos="10076"/>
+          <w:tab w:val="left" w:pos="10992"/>
+          <w:tab w:val="left" w:pos="11908"/>
+          <w:tab w:val="left" w:pos="12824"/>
+          <w:tab w:val="left" w:pos="13740"/>
+          <w:tab w:val="left" w:pos="14656"/>
+        </w:tabs>
+        <w:spacing w:after="0" w:line="276" w:lineRule="auto"/>
+        <w:rPr>
+          <w:rFonts w:ascii="Arial" w:eastAsia="Times New Roman" w:hAnsi="Arial" w:cs="Arial"/>
+          <w:sz w:val="20"/>
+          <w:szCs w:val="20"/>
+          <w:lang w:val="en-US" w:eastAsia="fr-FR"/>
+        </w:rPr>
+      </w:pPr>
+      <w:proofErr w:type="spellStart"/>
+      <w:proofErr w:type="gramStart"/>
+      <w:r>
+        <w:rPr>
+          <w:rFonts w:ascii="Arial" w:eastAsia="Times New Roman" w:hAnsi="Arial" w:cs="Arial"/>
+          <w:sz w:val="20"/>
+          <w:szCs w:val="20"/>
+          <w:lang w:val="en-US" w:eastAsia="fr-FR"/>
+        </w:rPr>
+        <w:t>greaterThan</w:t>
+      </w:r>
+      <w:proofErr w:type="spellEnd"/>
+      <w:r>
+        <w:rPr>
+          <w:rFonts w:ascii="Arial" w:eastAsia="Times New Roman" w:hAnsi="Arial" w:cs="Arial"/>
+          <w:sz w:val="20"/>
+          <w:szCs w:val="20"/>
+          <w:lang w:val="en-US" w:eastAsia="fr-FR"/>
+        </w:rPr>
+        <w:t>(</w:t>
+      </w:r>
+      <w:proofErr w:type="gramEnd"/>
+      <w:r>
+        <w:rPr>
+          <w:rFonts w:ascii="Arial" w:eastAsia="Times New Roman" w:hAnsi="Arial" w:cs="Arial"/>
+          <w:color w:val="800080"/>
+          <w:sz w:val="20"/>
+          <w:szCs w:val="20"/>
+          <w:lang w:val="en-US" w:eastAsia="fr-FR"/>
+        </w:rPr>
+        <w:t>QT_MAJOR_VERSION</w:t>
+      </w:r>
+      <w:r>
+        <w:rPr>
+          <w:rFonts w:ascii="Arial" w:eastAsia="Times New Roman" w:hAnsi="Arial" w:cs="Arial"/>
+          <w:sz w:val="20"/>
+          <w:szCs w:val="20"/>
+          <w:lang w:val="en-US" w:eastAsia="fr-FR"/>
+        </w:rPr>
+        <w:t>,</w:t>
+      </w:r>
+      <w:r>
+        <w:rPr>
+          <w:rFonts w:ascii="Arial" w:eastAsia="Times New Roman" w:hAnsi="Arial" w:cs="Arial"/>
+          <w:color w:val="C0C0C0"/>
+          <w:sz w:val="20"/>
+          <w:szCs w:val="20"/>
+          <w:lang w:val="en-US" w:eastAsia="fr-FR"/>
+        </w:rPr>
+        <w:t xml:space="preserve"> </w:t>
+      </w:r>
+      <w:r>
+        <w:rPr>
+          <w:rFonts w:ascii="Arial" w:eastAsia="Times New Roman" w:hAnsi="Arial" w:cs="Arial"/>
+          <w:sz w:val="20"/>
+          <w:szCs w:val="20"/>
+          <w:lang w:val="en-US" w:eastAsia="fr-FR"/>
+        </w:rPr>
+        <w:t>4):</w:t>
+      </w:r>
+      <w:r>
+        <w:rPr>
+          <w:rFonts w:ascii="Arial" w:eastAsia="Times New Roman" w:hAnsi="Arial" w:cs="Arial"/>
+          <w:color w:val="C0C0C0"/>
+          <w:sz w:val="20"/>
+          <w:szCs w:val="20"/>
+          <w:lang w:val="en-US" w:eastAsia="fr-FR"/>
+        </w:rPr>
+        <w:t xml:space="preserve"> </w:t>
+      </w:r>
+      <w:r>
+        <w:rPr>
+          <w:rFonts w:ascii="Arial" w:eastAsia="Times New Roman" w:hAnsi="Arial" w:cs="Arial"/>
+          <w:color w:val="800080"/>
+          <w:sz w:val="20"/>
+          <w:szCs w:val="20"/>
+          <w:lang w:val="en-US" w:eastAsia="fr-FR"/>
+        </w:rPr>
+        <w:t>QT</w:t>
+      </w:r>
+      <w:r>
+        <w:rPr>
+          <w:rFonts w:ascii="Arial" w:eastAsia="Times New Roman" w:hAnsi="Arial" w:cs="Arial"/>
+          <w:color w:val="C0C0C0"/>
+          <w:sz w:val="20"/>
+          <w:szCs w:val="20"/>
+          <w:lang w:val="en-US" w:eastAsia="fr-FR"/>
+        </w:rPr>
+        <w:t xml:space="preserve"> </w:t>
+      </w:r>
+      <w:r>
+        <w:rPr>
+          <w:rFonts w:ascii="Arial" w:eastAsia="Times New Roman" w:hAnsi="Arial" w:cs="Arial"/>
+          <w:sz w:val="20"/>
+          <w:szCs w:val="20"/>
+          <w:lang w:val="en-US" w:eastAsia="fr-FR"/>
+        </w:rPr>
+        <w:t>+=</w:t>
+      </w:r>
+      <w:r>
+        <w:rPr>
+          <w:rFonts w:ascii="Arial" w:eastAsia="Times New Roman" w:hAnsi="Arial" w:cs="Arial"/>
+          <w:color w:val="C0C0C0"/>
+          <w:sz w:val="20"/>
+          <w:szCs w:val="20"/>
+          <w:lang w:val="en-US" w:eastAsia="fr-FR"/>
+        </w:rPr>
+        <w:t xml:space="preserve"> </w:t>
+      </w:r>
+      <w:r>
+        <w:rPr>
+          <w:rFonts w:ascii="Arial" w:eastAsia="Times New Roman" w:hAnsi="Arial" w:cs="Arial"/>
+          <w:sz w:val="20"/>
+          <w:szCs w:val="20"/>
+          <w:lang w:val="en-US" w:eastAsia="fr-FR"/>
+        </w:rPr>
+        <w:t>widgets</w:t>
+      </w:r>
+    </w:p>
+    <w:p>
+      <w:pPr>
+        <w:tabs>
+          <w:tab w:val="left" w:pos="916"/>
+          <w:tab w:val="left" w:pos="1832"/>
+          <w:tab w:val="left" w:pos="2748"/>
+          <w:tab w:val="left" w:pos="3664"/>
+          <w:tab w:val="left" w:pos="4580"/>
+          <w:tab w:val="left" w:pos="5496"/>
+          <w:tab w:val="left" w:pos="6412"/>
+          <w:tab w:val="left" w:pos="7328"/>
+          <w:tab w:val="left" w:pos="8244"/>
+          <w:tab w:val="left" w:pos="9160"/>
+          <w:tab w:val="left" w:pos="10076"/>
+          <w:tab w:val="left" w:pos="10992"/>
+          <w:tab w:val="left" w:pos="11908"/>
+          <w:tab w:val="left" w:pos="12824"/>
+          <w:tab w:val="left" w:pos="13740"/>
+          <w:tab w:val="left" w:pos="14656"/>
+        </w:tabs>
+        <w:spacing w:after="0" w:line="276" w:lineRule="auto"/>
+        <w:rPr>
+          <w:rFonts w:ascii="Arial" w:eastAsia="Times New Roman" w:hAnsi="Arial" w:cs="Arial"/>
+          <w:sz w:val="20"/>
+          <w:szCs w:val="20"/>
+          <w:lang w:val="en-US" w:eastAsia="fr-FR"/>
+        </w:rPr>
+      </w:pPr>
+    </w:p>
+    <w:p>
+      <w:pPr>
+        <w:tabs>
+          <w:tab w:val="left" w:pos="916"/>
+          <w:tab w:val="left" w:pos="1832"/>
+          <w:tab w:val="left" w:pos="2748"/>
+          <w:tab w:val="left" w:pos="3664"/>
+          <w:tab w:val="left" w:pos="4580"/>
+          <w:tab w:val="left" w:pos="5496"/>
+          <w:tab w:val="left" w:pos="6412"/>
+          <w:tab w:val="left" w:pos="7328"/>
+          <w:tab w:val="left" w:pos="8244"/>
+          <w:tab w:val="left" w:pos="9160"/>
+          <w:tab w:val="left" w:pos="10076"/>
+          <w:tab w:val="left" w:pos="10992"/>
+          <w:tab w:val="left" w:pos="11908"/>
+          <w:tab w:val="left" w:pos="12824"/>
+          <w:tab w:val="left" w:pos="13740"/>
+          <w:tab w:val="left" w:pos="14656"/>
+        </w:tabs>
+        <w:spacing w:after="0" w:line="276" w:lineRule="auto"/>
+        <w:rPr>
+          <w:rFonts w:ascii="Arial" w:eastAsia="Times New Roman" w:hAnsi="Arial" w:cs="Arial"/>
+          <w:sz w:val="20"/>
+          <w:szCs w:val="20"/>
+          <w:lang w:val="en-US" w:eastAsia="fr-FR"/>
+        </w:rPr>
+      </w:pPr>
+      <w:r>
+        <w:rPr>
+          <w:rFonts w:ascii="Arial" w:eastAsia="Times New Roman" w:hAnsi="Arial" w:cs="Arial"/>
+          <w:color w:val="800080"/>
+          <w:sz w:val="20"/>
+          <w:szCs w:val="20"/>
+          <w:lang w:val="en-US" w:eastAsia="fr-FR"/>
+        </w:rPr>
+        <w:t>TARGET</w:t>
+      </w:r>
+      <w:r>
+        <w:rPr>
+          <w:rFonts w:ascii="Arial" w:eastAsia="Times New Roman" w:hAnsi="Arial" w:cs="Arial"/>
+          <w:color w:val="C0C0C0"/>
+          <w:sz w:val="20"/>
+          <w:szCs w:val="20"/>
+          <w:lang w:val="en-US" w:eastAsia="fr-FR"/>
+        </w:rPr>
+        <w:t xml:space="preserve"> </w:t>
+      </w:r>
+      <w:r>
+        <w:rPr>
+          <w:rFonts w:ascii="Arial" w:eastAsia="Times New Roman" w:hAnsi="Arial" w:cs="Arial"/>
+          <w:sz w:val="20"/>
+          <w:szCs w:val="20"/>
+          <w:lang w:val="en-US" w:eastAsia="fr-FR"/>
+        </w:rPr>
+        <w:t>=</w:t>
+      </w:r>
+      <w:r>
+        <w:rPr>
+          <w:rFonts w:ascii="Arial" w:eastAsia="Times New Roman" w:hAnsi="Arial" w:cs="Arial"/>
+          <w:color w:val="C0C0C0"/>
+          <w:sz w:val="20"/>
+          <w:szCs w:val="20"/>
+          <w:lang w:val="en-US" w:eastAsia="fr-FR"/>
+        </w:rPr>
+        <w:t xml:space="preserve"> </w:t>
+      </w:r>
+      <w:r>
+        <w:rPr>
+          <w:rFonts w:ascii="Arial" w:eastAsia="Times New Roman" w:hAnsi="Arial" w:cs="Arial"/>
+          <w:sz w:val="20"/>
+          <w:szCs w:val="20"/>
+          <w:lang w:val="en-US" w:eastAsia="fr-FR"/>
+        </w:rPr>
+        <w:t>initiation</w:t>
+      </w:r>
+    </w:p>
+    <w:p>
+      <w:pPr>
+        <w:tabs>
+          <w:tab w:val="left" w:pos="916"/>
+          <w:tab w:val="left" w:pos="1832"/>
+          <w:tab w:val="left" w:pos="2748"/>
+          <w:tab w:val="left" w:pos="3664"/>
+          <w:tab w:val="left" w:pos="4580"/>
+          <w:tab w:val="left" w:pos="5496"/>
+          <w:tab w:val="left" w:pos="6412"/>
+          <w:tab w:val="left" w:pos="7328"/>
+          <w:tab w:val="left" w:pos="8244"/>
+          <w:tab w:val="left" w:pos="9160"/>
+          <w:tab w:val="left" w:pos="10076"/>
+          <w:tab w:val="left" w:pos="10992"/>
+          <w:tab w:val="left" w:pos="11908"/>
+          <w:tab w:val="left" w:pos="12824"/>
+          <w:tab w:val="left" w:pos="13740"/>
+          <w:tab w:val="left" w:pos="14656"/>
+        </w:tabs>
+        <w:spacing w:after="0" w:line="276" w:lineRule="auto"/>
+        <w:rPr>
+          <w:rFonts w:ascii="Arial" w:eastAsia="Times New Roman" w:hAnsi="Arial" w:cs="Arial"/>
+          <w:sz w:val="20"/>
+          <w:szCs w:val="20"/>
+          <w:lang w:val="en-US" w:eastAsia="fr-FR"/>
+        </w:rPr>
+      </w:pPr>
+      <w:r>
+        <w:rPr>
+          <w:rFonts w:ascii="Arial" w:eastAsia="Times New Roman" w:hAnsi="Arial" w:cs="Arial"/>
+          <w:color w:val="800080"/>
+          <w:sz w:val="20"/>
+          <w:szCs w:val="20"/>
+          <w:lang w:val="en-US" w:eastAsia="fr-FR"/>
+        </w:rPr>
+        <w:t>CONFIG</w:t>
+      </w:r>
+      <w:r>
+        <w:rPr>
+          <w:rFonts w:ascii="Arial" w:eastAsia="Times New Roman" w:hAnsi="Arial" w:cs="Arial"/>
+          <w:color w:val="C0C0C0"/>
+          <w:sz w:val="20"/>
+          <w:szCs w:val="20"/>
+          <w:lang w:val="en-US" w:eastAsia="fr-FR"/>
+        </w:rPr>
+        <w:t xml:space="preserve">   </w:t>
+      </w:r>
+      <w:r>
+        <w:rPr>
+          <w:rFonts w:ascii="Arial" w:eastAsia="Times New Roman" w:hAnsi="Arial" w:cs="Arial"/>
+          <w:sz w:val="20"/>
+          <w:szCs w:val="20"/>
+          <w:lang w:val="en-US" w:eastAsia="fr-FR"/>
+        </w:rPr>
+        <w:t>+=</w:t>
+      </w:r>
+      <w:r>
+        <w:rPr>
+          <w:rFonts w:ascii="Arial" w:eastAsia="Times New Roman" w:hAnsi="Arial" w:cs="Arial"/>
+          <w:color w:val="C0C0C0"/>
+          <w:sz w:val="20"/>
+          <w:szCs w:val="20"/>
+          <w:lang w:val="en-US" w:eastAsia="fr-FR"/>
+        </w:rPr>
+        <w:t xml:space="preserve"> </w:t>
+      </w:r>
+      <w:r>
+        <w:rPr>
+          <w:rFonts w:ascii="Arial" w:eastAsia="Times New Roman" w:hAnsi="Arial" w:cs="Arial"/>
+          <w:sz w:val="20"/>
+          <w:szCs w:val="20"/>
+          <w:lang w:val="en-US" w:eastAsia="fr-FR"/>
+        </w:rPr>
+        <w:t>console</w:t>
+      </w:r>
+    </w:p>
+    <w:p>
+      <w:pPr>
+        <w:tabs>
+          <w:tab w:val="left" w:pos="916"/>
+          <w:tab w:val="left" w:pos="1832"/>
+          <w:tab w:val="left" w:pos="2748"/>
+          <w:tab w:val="left" w:pos="3664"/>
+          <w:tab w:val="left" w:pos="4580"/>
+          <w:tab w:val="left" w:pos="5496"/>
+          <w:tab w:val="left" w:pos="6412"/>
+          <w:tab w:val="left" w:pos="7328"/>
+          <w:tab w:val="left" w:pos="8244"/>
+          <w:tab w:val="left" w:pos="9160"/>
+          <w:tab w:val="left" w:pos="10076"/>
+          <w:tab w:val="left" w:pos="10992"/>
+          <w:tab w:val="left" w:pos="11908"/>
+          <w:tab w:val="left" w:pos="12824"/>
+          <w:tab w:val="left" w:pos="13740"/>
+          <w:tab w:val="left" w:pos="14656"/>
+        </w:tabs>
+        <w:spacing w:after="0" w:line="276" w:lineRule="auto"/>
+        <w:rPr>
+          <w:rFonts w:ascii="Arial" w:eastAsia="Times New Roman" w:hAnsi="Arial" w:cs="Arial"/>
+          <w:sz w:val="20"/>
+          <w:szCs w:val="20"/>
+          <w:lang w:val="en-US" w:eastAsia="fr-FR"/>
+        </w:rPr>
+      </w:pPr>
+      <w:r>
+        <w:rPr>
+          <w:rFonts w:ascii="Arial" w:eastAsia="Times New Roman" w:hAnsi="Arial" w:cs="Arial"/>
+          <w:color w:val="800080"/>
+          <w:sz w:val="20"/>
+          <w:szCs w:val="20"/>
+          <w:lang w:val="en-US" w:eastAsia="fr-FR"/>
+        </w:rPr>
+        <w:t>CONFIG</w:t>
+      </w:r>
+      <w:r>
+        <w:rPr>
+          <w:rFonts w:ascii="Arial" w:eastAsia="Times New Roman" w:hAnsi="Arial" w:cs="Arial"/>
+          <w:color w:val="C0C0C0"/>
+          <w:sz w:val="20"/>
+          <w:szCs w:val="20"/>
+          <w:lang w:val="en-US" w:eastAsia="fr-FR"/>
+        </w:rPr>
+        <w:t xml:space="preserve">   </w:t>
+      </w:r>
+      <w:r>
+        <w:rPr>
+          <w:rFonts w:ascii="Arial" w:eastAsia="Times New Roman" w:hAnsi="Arial" w:cs="Arial"/>
+          <w:sz w:val="20"/>
+          <w:szCs w:val="20"/>
+          <w:lang w:val="en-US" w:eastAsia="fr-FR"/>
+        </w:rPr>
+        <w:t>-=</w:t>
+      </w:r>
+      <w:r>
+        <w:rPr>
+          <w:rFonts w:ascii="Arial" w:eastAsia="Times New Roman" w:hAnsi="Arial" w:cs="Arial"/>
+          <w:color w:val="C0C0C0"/>
+          <w:sz w:val="20"/>
+          <w:szCs w:val="20"/>
+          <w:lang w:val="en-US" w:eastAsia="fr-FR"/>
+        </w:rPr>
+        <w:t xml:space="preserve"> </w:t>
+      </w:r>
+      <w:proofErr w:type="spellStart"/>
+      <w:r>
+        <w:rPr>
+          <w:rFonts w:ascii="Arial" w:eastAsia="Times New Roman" w:hAnsi="Arial" w:cs="Arial"/>
+          <w:sz w:val="20"/>
+          <w:szCs w:val="20"/>
+          <w:lang w:val="en-US" w:eastAsia="fr-FR"/>
+        </w:rPr>
+        <w:t>app_bundle</w:t>
+      </w:r>
+      <w:proofErr w:type="spellEnd"/>
+    </w:p>
+    <w:p>
+      <w:pPr>
+        <w:tabs>
+          <w:tab w:val="left" w:pos="916"/>
+          <w:tab w:val="left" w:pos="1832"/>
+          <w:tab w:val="left" w:pos="2748"/>
+          <w:tab w:val="left" w:pos="3664"/>
+          <w:tab w:val="left" w:pos="4580"/>
+          <w:tab w:val="left" w:pos="5496"/>
+          <w:tab w:val="left" w:pos="6412"/>
+          <w:tab w:val="left" w:pos="7328"/>
+          <w:tab w:val="left" w:pos="8244"/>
+          <w:tab w:val="left" w:pos="9160"/>
+          <w:tab w:val="left" w:pos="10076"/>
+          <w:tab w:val="left" w:pos="10992"/>
+          <w:tab w:val="left" w:pos="11908"/>
+          <w:tab w:val="left" w:pos="12824"/>
+          <w:tab w:val="left" w:pos="13740"/>
+          <w:tab w:val="left" w:pos="14656"/>
+        </w:tabs>
+        <w:spacing w:after="0" w:line="276" w:lineRule="auto"/>
+        <w:rPr>
+          <w:rFonts w:ascii="Arial" w:eastAsia="Times New Roman" w:hAnsi="Arial" w:cs="Arial"/>
+          <w:sz w:val="20"/>
+          <w:szCs w:val="20"/>
+          <w:lang w:val="en-US" w:eastAsia="fr-FR"/>
+        </w:rPr>
+      </w:pPr>
+    </w:p>
+    <w:p>
+      <w:pPr>
+        <w:tabs>
+          <w:tab w:val="left" w:pos="916"/>
+          <w:tab w:val="left" w:pos="1832"/>
+          <w:tab w:val="left" w:pos="2748"/>
+          <w:tab w:val="left" w:pos="3664"/>
+          <w:tab w:val="left" w:pos="4580"/>
+          <w:tab w:val="left" w:pos="5496"/>
+          <w:tab w:val="left" w:pos="6412"/>
+          <w:tab w:val="left" w:pos="7328"/>
+          <w:tab w:val="left" w:pos="8244"/>
+          <w:tab w:val="left" w:pos="9160"/>
+          <w:tab w:val="left" w:pos="10076"/>
+          <w:tab w:val="left" w:pos="10992"/>
+          <w:tab w:val="left" w:pos="11908"/>
+          <w:tab w:val="left" w:pos="12824"/>
+          <w:tab w:val="left" w:pos="13740"/>
+          <w:tab w:val="left" w:pos="14656"/>
+        </w:tabs>
+        <w:spacing w:after="0" w:line="276" w:lineRule="auto"/>
+        <w:rPr>
+          <w:rFonts w:ascii="Arial" w:eastAsia="Times New Roman" w:hAnsi="Arial" w:cs="Arial"/>
+          <w:sz w:val="20"/>
+          <w:szCs w:val="20"/>
+          <w:lang w:val="en-US" w:eastAsia="fr-FR"/>
+        </w:rPr>
+      </w:pPr>
+      <w:r>
+        <w:rPr>
+          <w:rFonts w:ascii="Arial" w:eastAsia="Times New Roman" w:hAnsi="Arial" w:cs="Arial"/>
+          <w:color w:val="800080"/>
+          <w:sz w:val="20"/>
+          <w:szCs w:val="20"/>
+          <w:lang w:val="en-US" w:eastAsia="fr-FR"/>
+        </w:rPr>
+        <w:t>TEMPLATE</w:t>
+      </w:r>
+      <w:r>
+        <w:rPr>
+          <w:rFonts w:ascii="Arial" w:eastAsia="Times New Roman" w:hAnsi="Arial" w:cs="Arial"/>
+          <w:color w:val="C0C0C0"/>
+          <w:sz w:val="20"/>
+          <w:szCs w:val="20"/>
+          <w:lang w:val="en-US" w:eastAsia="fr-FR"/>
+        </w:rPr>
+        <w:t xml:space="preserve"> </w:t>
+      </w:r>
+      <w:r>
+        <w:rPr>
+          <w:rFonts w:ascii="Arial" w:eastAsia="Times New Roman" w:hAnsi="Arial" w:cs="Arial"/>
+          <w:sz w:val="20"/>
+          <w:szCs w:val="20"/>
+          <w:lang w:val="en-US" w:eastAsia="fr-FR"/>
+        </w:rPr>
+        <w:t>=</w:t>
+      </w:r>
+      <w:r>
+        <w:rPr>
+          <w:rFonts w:ascii="Arial" w:eastAsia="Times New Roman" w:hAnsi="Arial" w:cs="Arial"/>
+          <w:color w:val="C0C0C0"/>
+          <w:sz w:val="20"/>
+          <w:szCs w:val="20"/>
+          <w:lang w:val="en-US" w:eastAsia="fr-FR"/>
+        </w:rPr>
+        <w:t xml:space="preserve"> </w:t>
+      </w:r>
+      <w:r>
+        <w:rPr>
+          <w:rFonts w:ascii="Arial" w:eastAsia="Times New Roman" w:hAnsi="Arial" w:cs="Arial"/>
+          <w:sz w:val="20"/>
+          <w:szCs w:val="20"/>
+          <w:lang w:val="en-US" w:eastAsia="fr-FR"/>
+        </w:rPr>
+        <w:t>app</w:t>
+      </w:r>
+    </w:p>
+    <w:p>
+      <w:pPr>
+        <w:tabs>
+          <w:tab w:val="left" w:pos="916"/>
+          <w:tab w:val="left" w:pos="1832"/>
+          <w:tab w:val="left" w:pos="2748"/>
+          <w:tab w:val="left" w:pos="3664"/>
+          <w:tab w:val="left" w:pos="4580"/>
+          <w:tab w:val="left" w:pos="5496"/>
+          <w:tab w:val="left" w:pos="6412"/>
+          <w:tab w:val="left" w:pos="7328"/>
+          <w:tab w:val="left" w:pos="8244"/>
+          <w:tab w:val="left" w:pos="9160"/>
+          <w:tab w:val="left" w:pos="10076"/>
+          <w:tab w:val="left" w:pos="10992"/>
+          <w:tab w:val="left" w:pos="11908"/>
+          <w:tab w:val="left" w:pos="12824"/>
+          <w:tab w:val="left" w:pos="13740"/>
+          <w:tab w:val="left" w:pos="14656"/>
+        </w:tabs>
+        <w:spacing w:after="0" w:line="276" w:lineRule="auto"/>
+        <w:rPr>
+          <w:rFonts w:ascii="Arial" w:eastAsia="Times New Roman" w:hAnsi="Arial" w:cs="Arial"/>
+          <w:sz w:val="20"/>
+          <w:szCs w:val="20"/>
+          <w:lang w:val="en-US" w:eastAsia="fr-FR"/>
+        </w:rPr>
+      </w:pPr>
+    </w:p>
+    <w:p>
+      <w:pPr>
+        <w:tabs>
+          <w:tab w:val="left" w:pos="916"/>
+          <w:tab w:val="left" w:pos="1832"/>
+          <w:tab w:val="left" w:pos="2748"/>
+          <w:tab w:val="left" w:pos="3664"/>
+          <w:tab w:val="left" w:pos="4580"/>
+          <w:tab w:val="left" w:pos="5496"/>
+          <w:tab w:val="left" w:pos="6412"/>
+          <w:tab w:val="left" w:pos="7328"/>
+          <w:tab w:val="left" w:pos="8244"/>
+          <w:tab w:val="left" w:pos="9160"/>
+          <w:tab w:val="left" w:pos="10076"/>
+          <w:tab w:val="left" w:pos="10992"/>
+          <w:tab w:val="left" w:pos="11908"/>
+          <w:tab w:val="left" w:pos="12824"/>
+          <w:tab w:val="left" w:pos="13740"/>
+          <w:tab w:val="left" w:pos="14656"/>
+        </w:tabs>
+        <w:spacing w:after="0" w:line="276" w:lineRule="auto"/>
+        <w:rPr>
+          <w:rFonts w:ascii="Arial" w:eastAsia="Times New Roman" w:hAnsi="Arial" w:cs="Arial"/>
+          <w:sz w:val="20"/>
+          <w:szCs w:val="20"/>
+          <w:lang w:val="en-US" w:eastAsia="fr-FR"/>
+        </w:rPr>
+      </w:pPr>
+    </w:p>
+    <w:p>
+      <w:pPr>
+        <w:tabs>
+          <w:tab w:val="left" w:pos="916"/>
+          <w:tab w:val="left" w:pos="1832"/>
+          <w:tab w:val="left" w:pos="2748"/>
+          <w:tab w:val="left" w:pos="3664"/>
+          <w:tab w:val="left" w:pos="4580"/>
+          <w:tab w:val="left" w:pos="5496"/>
+          <w:tab w:val="left" w:pos="6412"/>
+          <w:tab w:val="left" w:pos="7328"/>
+          <w:tab w:val="left" w:pos="8244"/>
+          <w:tab w:val="left" w:pos="9160"/>
+          <w:tab w:val="left" w:pos="10076"/>
+          <w:tab w:val="left" w:pos="10992"/>
+          <w:tab w:val="left" w:pos="11908"/>
+          <w:tab w:val="left" w:pos="12824"/>
+          <w:tab w:val="left" w:pos="13740"/>
+          <w:tab w:val="left" w:pos="14656"/>
+        </w:tabs>
+        <w:spacing w:after="0" w:line="276" w:lineRule="auto"/>
+        <w:rPr>
+          <w:rFonts w:ascii="Arial" w:eastAsia="Times New Roman" w:hAnsi="Arial" w:cs="Arial"/>
+          <w:sz w:val="20"/>
+          <w:szCs w:val="20"/>
+          <w:lang w:val="en-US" w:eastAsia="fr-FR"/>
+        </w:rPr>
+      </w:pPr>
+      <w:r>
+        <w:rPr>
+          <w:rFonts w:ascii="Arial" w:eastAsia="Times New Roman" w:hAnsi="Arial" w:cs="Arial"/>
+          <w:color w:val="800080"/>
+          <w:sz w:val="20"/>
+          <w:szCs w:val="20"/>
+          <w:lang w:val="en-US" w:eastAsia="fr-FR"/>
+        </w:rPr>
+        <w:t>SOURCES</w:t>
+      </w:r>
+      <w:r>
+        <w:rPr>
+          <w:rFonts w:ascii="Arial" w:eastAsia="Times New Roman" w:hAnsi="Arial" w:cs="Arial"/>
+          <w:color w:val="C0C0C0"/>
+          <w:sz w:val="20"/>
+          <w:szCs w:val="20"/>
+          <w:lang w:val="en-US" w:eastAsia="fr-FR"/>
+        </w:rPr>
+        <w:t xml:space="preserve"> </w:t>
+      </w:r>
+      <w:r>
+        <w:rPr>
+          <w:rFonts w:ascii="Arial" w:eastAsia="Times New Roman" w:hAnsi="Arial" w:cs="Arial"/>
+          <w:sz w:val="20"/>
+          <w:szCs w:val="20"/>
+          <w:lang w:val="en-US" w:eastAsia="fr-FR"/>
+        </w:rPr>
+        <w:t>+=</w:t>
+      </w:r>
+      <w:r>
+        <w:rPr>
+          <w:rFonts w:ascii="Arial" w:eastAsia="Times New Roman" w:hAnsi="Arial" w:cs="Arial"/>
+          <w:color w:val="C0C0C0"/>
+          <w:sz w:val="20"/>
+          <w:szCs w:val="20"/>
+          <w:lang w:val="en-US" w:eastAsia="fr-FR"/>
+        </w:rPr>
+        <w:t xml:space="preserve"> </w:t>
+      </w:r>
+      <w:r>
+        <w:rPr>
+          <w:rFonts w:ascii="Arial" w:eastAsia="Times New Roman" w:hAnsi="Arial" w:cs="Arial"/>
+          <w:sz w:val="20"/>
+          <w:szCs w:val="20"/>
+          <w:lang w:val="en-US" w:eastAsia="fr-FR"/>
+        </w:rPr>
+        <w:t>main.cpp</w:t>
+      </w:r>
+      <w:r>
+        <w:rPr>
+          <w:rFonts w:ascii="Arial" w:eastAsia="Times New Roman" w:hAnsi="Arial" w:cs="Arial"/>
+          <w:color w:val="C0C0C0"/>
+          <w:sz w:val="20"/>
+          <w:szCs w:val="20"/>
+          <w:lang w:val="en-US" w:eastAsia="fr-FR"/>
+        </w:rPr>
+        <w:t xml:space="preserve"> </w:t>
+      </w:r>
+      <w:r>
+        <w:rPr>
+          <w:rFonts w:ascii="Arial" w:eastAsia="Times New Roman" w:hAnsi="Arial" w:cs="Arial"/>
+          <w:sz w:val="20"/>
+          <w:szCs w:val="20"/>
+          <w:lang w:val="en-US" w:eastAsia="fr-FR"/>
+        </w:rPr>
+        <w:t>\</w:t>
+      </w:r>
+    </w:p>
+    <w:p>
+      <w:pPr>
+        <w:tabs>
+          <w:tab w:val="left" w:pos="916"/>
+          <w:tab w:val="left" w:pos="1832"/>
+          <w:tab w:val="left" w:pos="2748"/>
+          <w:tab w:val="left" w:pos="3664"/>
+          <w:tab w:val="left" w:pos="4580"/>
+          <w:tab w:val="left" w:pos="5496"/>
+          <w:tab w:val="left" w:pos="6412"/>
+          <w:tab w:val="left" w:pos="7328"/>
+          <w:tab w:val="left" w:pos="8244"/>
+          <w:tab w:val="left" w:pos="9160"/>
+          <w:tab w:val="left" w:pos="10076"/>
+          <w:tab w:val="left" w:pos="10992"/>
+          <w:tab w:val="left" w:pos="11908"/>
+          <w:tab w:val="left" w:pos="12824"/>
+          <w:tab w:val="left" w:pos="13740"/>
+          <w:tab w:val="left" w:pos="14656"/>
+        </w:tabs>
+        <w:spacing w:after="0" w:line="276" w:lineRule="auto"/>
+        <w:rPr>
+          <w:rFonts w:ascii="Arial" w:eastAsia="Times New Roman" w:hAnsi="Arial" w:cs="Arial"/>
+          <w:sz w:val="20"/>
+          <w:szCs w:val="20"/>
+          <w:lang w:val="en-US" w:eastAsia="fr-FR"/>
+        </w:rPr>
+      </w:pPr>
+      <w:r>
+        <w:rPr>
+          <w:rFonts w:ascii="Arial" w:eastAsia="Times New Roman" w:hAnsi="Arial" w:cs="Arial"/>
+          <w:color w:val="C0C0C0"/>
+          <w:sz w:val="20"/>
+          <w:szCs w:val="20"/>
+          <w:lang w:val="en-US" w:eastAsia="fr-FR"/>
+        </w:rPr>
+        <w:t xml:space="preserve">    </w:t>
+      </w:r>
+      <w:r>
+        <w:rPr>
+          <w:rFonts w:ascii="Arial" w:eastAsia="Times New Roman" w:hAnsi="Arial" w:cs="Arial"/>
+          <w:sz w:val="20"/>
+          <w:szCs w:val="20"/>
+          <w:lang w:val="en-US" w:eastAsia="fr-FR"/>
+        </w:rPr>
+        <w:t>simpleviewer.cpp</w:t>
+      </w:r>
+    </w:p>
+    <w:p>
+      <w:pPr>
+        <w:tabs>
+          <w:tab w:val="left" w:pos="916"/>
+          <w:tab w:val="left" w:pos="1832"/>
+          <w:tab w:val="left" w:pos="2748"/>
+          <w:tab w:val="left" w:pos="3664"/>
+          <w:tab w:val="left" w:pos="4580"/>
+          <w:tab w:val="left" w:pos="5496"/>
+          <w:tab w:val="left" w:pos="6412"/>
+          <w:tab w:val="left" w:pos="7328"/>
+          <w:tab w:val="left" w:pos="8244"/>
+          <w:tab w:val="left" w:pos="9160"/>
+          <w:tab w:val="left" w:pos="10076"/>
+          <w:tab w:val="left" w:pos="10992"/>
+          <w:tab w:val="left" w:pos="11908"/>
+          <w:tab w:val="left" w:pos="12824"/>
+          <w:tab w:val="left" w:pos="13740"/>
+          <w:tab w:val="left" w:pos="14656"/>
+        </w:tabs>
+        <w:spacing w:after="0" w:line="276" w:lineRule="auto"/>
+        <w:rPr>
+          <w:rFonts w:ascii="Arial" w:eastAsia="Times New Roman" w:hAnsi="Arial" w:cs="Arial"/>
+          <w:sz w:val="20"/>
+          <w:szCs w:val="20"/>
+          <w:lang w:val="en-US" w:eastAsia="fr-FR"/>
+        </w:rPr>
+      </w:pPr>
+    </w:p>
+    <w:p>
+      <w:pPr>
+        <w:tabs>
+          <w:tab w:val="left" w:pos="916"/>
+          <w:tab w:val="left" w:pos="1832"/>
+          <w:tab w:val="left" w:pos="2748"/>
+          <w:tab w:val="left" w:pos="3664"/>
+          <w:tab w:val="left" w:pos="4580"/>
+          <w:tab w:val="left" w:pos="5496"/>
+          <w:tab w:val="left" w:pos="6412"/>
+          <w:tab w:val="left" w:pos="7328"/>
+          <w:tab w:val="left" w:pos="8244"/>
+          <w:tab w:val="left" w:pos="9160"/>
+          <w:tab w:val="left" w:pos="10076"/>
+          <w:tab w:val="left" w:pos="10992"/>
+          <w:tab w:val="left" w:pos="11908"/>
+          <w:tab w:val="left" w:pos="12824"/>
+          <w:tab w:val="left" w:pos="13740"/>
+          <w:tab w:val="left" w:pos="14656"/>
+        </w:tabs>
+        <w:spacing w:after="0" w:line="276" w:lineRule="auto"/>
+        <w:rPr>
+          <w:rFonts w:ascii="Arial" w:eastAsia="Times New Roman" w:hAnsi="Arial" w:cs="Arial"/>
+          <w:szCs w:val="20"/>
+          <w:lang w:val="en-US" w:eastAsia="fr-FR"/>
+        </w:rPr>
+      </w:pPr>
+      <w:r>
+        <w:rPr>
+          <w:rFonts w:ascii="Arial" w:eastAsia="Times New Roman" w:hAnsi="Arial" w:cs="Arial"/>
+          <w:color w:val="800080"/>
+          <w:sz w:val="20"/>
+          <w:szCs w:val="20"/>
+          <w:lang w:val="en-US" w:eastAsia="fr-FR"/>
+        </w:rPr>
+        <w:t>HEADERS</w:t>
+      </w:r>
+      <w:r>
+        <w:rPr>
+          <w:rFonts w:ascii="Arial" w:eastAsia="Times New Roman" w:hAnsi="Arial" w:cs="Arial"/>
+          <w:sz w:val="20"/>
+          <w:szCs w:val="20"/>
+          <w:lang w:val="en-US" w:eastAsia="fr-FR"/>
+        </w:rPr>
+        <w:t>+=</w:t>
+      </w:r>
+      <w:proofErr w:type="spellStart"/>
+      <w:r>
+        <w:rPr>
+          <w:rFonts w:ascii="Arial" w:eastAsia="Times New Roman" w:hAnsi="Arial" w:cs="Arial"/>
+          <w:sz w:val="20"/>
+          <w:szCs w:val="20"/>
+          <w:lang w:val="en-US" w:eastAsia="fr-FR"/>
+        </w:rPr>
+        <w:t>simpleviewer.h</w:t>
+      </w:r>
+      <w:proofErr w:type="spellEnd"/>
+      <w:r>
+        <w:rPr>
+          <w:rFonts w:ascii="Arial" w:eastAsia="Times New Roman" w:hAnsi="Arial" w:cs="Arial"/>
+          <w:sz w:val="20"/>
+          <w:szCs w:val="20"/>
+          <w:lang w:val="en-US" w:eastAsia="fr-FR"/>
+        </w:rPr>
+        <w:t>\</w:t>
+      </w:r>
+      <w:r>
+        <w:rPr>
+          <w:rFonts w:ascii="Arial" w:eastAsia="Times New Roman" w:hAnsi="Arial" w:cs="Arial"/>
+          <w:sz w:val="20"/>
+          <w:szCs w:val="20"/>
+          <w:lang w:val="en-US" w:eastAsia="fr-FR"/>
+        </w:rPr>
+        <w:t xml:space="preserve">   </w:t>
+      </w:r>
+    </w:p>
+    <w:p>
+      <w:pPr>
+        <w:tabs>
+          <w:tab w:val="left" w:pos="916"/>
+          <w:tab w:val="left" w:pos="1832"/>
+          <w:tab w:val="left" w:pos="2748"/>
+          <w:tab w:val="left" w:pos="3664"/>
+          <w:tab w:val="left" w:pos="4580"/>
+          <w:tab w:val="left" w:pos="5496"/>
+          <w:tab w:val="left" w:pos="6412"/>
+          <w:tab w:val="left" w:pos="7328"/>
+          <w:tab w:val="left" w:pos="8244"/>
+          <w:tab w:val="left" w:pos="9160"/>
+          <w:tab w:val="left" w:pos="10076"/>
+          <w:tab w:val="left" w:pos="10992"/>
+          <w:tab w:val="left" w:pos="11908"/>
+          <w:tab w:val="left" w:pos="12824"/>
+          <w:tab w:val="left" w:pos="13740"/>
+          <w:tab w:val="left" w:pos="14656"/>
+        </w:tabs>
+        <w:spacing w:after="0" w:line="276" w:lineRule="auto"/>
+        <w:rPr>
+          <w:rFonts w:ascii="Arial" w:eastAsia="Times New Roman" w:hAnsi="Arial" w:cs="Arial"/>
+          <w:sz w:val="20"/>
+          <w:szCs w:val="20"/>
+          <w:lang w:val="en-US" w:eastAsia="fr-FR"/>
+        </w:rPr>
+      </w:pPr>
+      <w:r>
+        <w:rPr>
+          <w:rFonts w:ascii="Arial" w:eastAsia="Times New Roman" w:hAnsi="Arial" w:cs="Arial"/>
+          <w:color w:val="C0C0C0"/>
+          <w:sz w:val="20"/>
+          <w:szCs w:val="20"/>
+          <w:lang w:val="en-US" w:eastAsia="fr-FR"/>
+        </w:rPr>
+        <w:t xml:space="preserve">        </w:t>
+      </w:r>
+      <w:proofErr w:type="spellStart"/>
+      <w:r>
+        <w:rPr>
+          <w:rFonts w:ascii="Arial" w:eastAsia="Times New Roman" w:hAnsi="Arial" w:cs="Arial"/>
+          <w:sz w:val="20"/>
+          <w:szCs w:val="20"/>
+          <w:lang w:val="en-US" w:eastAsia="fr-FR"/>
+        </w:rPr>
+        <w:t>glviewer.h</w:t>
+      </w:r>
+      <w:proofErr w:type="spellEnd"/>
+    </w:p>
+    <w:p>
+      <w:pPr>
+        <w:tabs>
+          <w:tab w:val="left" w:pos="916"/>
+          <w:tab w:val="left" w:pos="1832"/>
+          <w:tab w:val="left" w:pos="2748"/>
+          <w:tab w:val="left" w:pos="3664"/>
+          <w:tab w:val="left" w:pos="4580"/>
+          <w:tab w:val="left" w:pos="5496"/>
+          <w:tab w:val="left" w:pos="6412"/>
+          <w:tab w:val="left" w:pos="7328"/>
+          <w:tab w:val="left" w:pos="8244"/>
+          <w:tab w:val="left" w:pos="9160"/>
+          <w:tab w:val="left" w:pos="10076"/>
+          <w:tab w:val="left" w:pos="10992"/>
+          <w:tab w:val="left" w:pos="11908"/>
+          <w:tab w:val="left" w:pos="12824"/>
+          <w:tab w:val="left" w:pos="13740"/>
+          <w:tab w:val="left" w:pos="14656"/>
+        </w:tabs>
+        <w:spacing w:after="0" w:line="276" w:lineRule="auto"/>
+        <w:rPr>
+          <w:rFonts w:ascii="Arial" w:eastAsia="Times New Roman" w:hAnsi="Arial" w:cs="Arial"/>
+          <w:sz w:val="20"/>
+          <w:szCs w:val="20"/>
+          <w:lang w:val="en-US" w:eastAsia="fr-FR"/>
+        </w:rPr>
+      </w:pPr>
+    </w:p>
+    <w:p>
+      <w:pPr>
+        <w:tabs>
+          <w:tab w:val="left" w:pos="916"/>
+          <w:tab w:val="left" w:pos="1832"/>
+          <w:tab w:val="left" w:pos="2748"/>
+          <w:tab w:val="left" w:pos="3664"/>
+          <w:tab w:val="left" w:pos="4580"/>
+          <w:tab w:val="left" w:pos="5496"/>
+          <w:tab w:val="left" w:pos="6412"/>
+          <w:tab w:val="left" w:pos="7328"/>
+          <w:tab w:val="left" w:pos="8244"/>
+          <w:tab w:val="left" w:pos="9160"/>
+          <w:tab w:val="left" w:pos="10076"/>
+          <w:tab w:val="left" w:pos="10992"/>
+          <w:tab w:val="left" w:pos="11908"/>
+          <w:tab w:val="left" w:pos="12824"/>
+          <w:tab w:val="left" w:pos="13740"/>
+          <w:tab w:val="left" w:pos="14656"/>
+        </w:tabs>
+        <w:spacing w:after="0" w:line="276" w:lineRule="auto"/>
+        <w:rPr>
+          <w:rFonts w:ascii="Arial" w:eastAsia="Times New Roman" w:hAnsi="Arial" w:cs="Arial"/>
+          <w:sz w:val="20"/>
+          <w:szCs w:val="20"/>
+          <w:lang w:val="en-US" w:eastAsia="fr-FR"/>
+        </w:rPr>
+      </w:pPr>
+    </w:p>
+    <w:p>
+      <w:pPr>
+        <w:tabs>
+          <w:tab w:val="left" w:pos="916"/>
+          <w:tab w:val="left" w:pos="1832"/>
+          <w:tab w:val="left" w:pos="2748"/>
+          <w:tab w:val="left" w:pos="3664"/>
+          <w:tab w:val="left" w:pos="4580"/>
+          <w:tab w:val="left" w:pos="5496"/>
+          <w:tab w:val="left" w:pos="6412"/>
+          <w:tab w:val="left" w:pos="7328"/>
+          <w:tab w:val="left" w:pos="8244"/>
+          <w:tab w:val="left" w:pos="9160"/>
+          <w:tab w:val="left" w:pos="10076"/>
+          <w:tab w:val="left" w:pos="10992"/>
+          <w:tab w:val="left" w:pos="11908"/>
+          <w:tab w:val="left" w:pos="12824"/>
+          <w:tab w:val="left" w:pos="13740"/>
+          <w:tab w:val="left" w:pos="14656"/>
+        </w:tabs>
+        <w:spacing w:after="0" w:line="276" w:lineRule="auto"/>
+        <w:rPr>
+          <w:rFonts w:ascii="Arial" w:eastAsia="Times New Roman" w:hAnsi="Arial" w:cs="Arial"/>
+          <w:sz w:val="20"/>
+          <w:szCs w:val="20"/>
+          <w:lang w:val="en-US" w:eastAsia="fr-FR"/>
+        </w:rPr>
+      </w:pPr>
+    </w:p>
+    <w:p>
+      <w:pPr>
+        <w:tabs>
+          <w:tab w:val="left" w:pos="916"/>
+          <w:tab w:val="left" w:pos="1832"/>
+          <w:tab w:val="left" w:pos="2748"/>
+          <w:tab w:val="left" w:pos="3664"/>
+          <w:tab w:val="left" w:pos="4580"/>
+          <w:tab w:val="left" w:pos="5496"/>
+          <w:tab w:val="left" w:pos="6412"/>
+          <w:tab w:val="left" w:pos="7328"/>
+          <w:tab w:val="left" w:pos="8244"/>
+          <w:tab w:val="left" w:pos="9160"/>
+          <w:tab w:val="left" w:pos="10076"/>
+          <w:tab w:val="left" w:pos="10992"/>
+          <w:tab w:val="left" w:pos="11908"/>
+          <w:tab w:val="left" w:pos="12824"/>
+          <w:tab w:val="left" w:pos="13740"/>
+          <w:tab w:val="left" w:pos="14656"/>
+        </w:tabs>
+        <w:spacing w:after="0" w:line="276" w:lineRule="auto"/>
+        <w:rPr>
+          <w:rFonts w:ascii="Arial" w:eastAsia="Times New Roman" w:hAnsi="Arial" w:cs="Arial"/>
+          <w:sz w:val="20"/>
+          <w:szCs w:val="20"/>
+          <w:lang w:val="en-US" w:eastAsia="fr-FR"/>
+        </w:rPr>
+      </w:pPr>
+      <w:r>
+        <w:rPr>
+          <w:rFonts w:ascii="Arial" w:eastAsia="Times New Roman" w:hAnsi="Arial" w:cs="Arial"/>
+          <w:color w:val="800080"/>
+          <w:sz w:val="20"/>
+          <w:szCs w:val="20"/>
+          <w:lang w:val="en-US" w:eastAsia="fr-FR"/>
+        </w:rPr>
+        <w:t>INCLUDEPATH</w:t>
+      </w:r>
+      <w:r>
+        <w:rPr>
+          <w:rFonts w:ascii="Arial" w:eastAsia="Times New Roman" w:hAnsi="Arial" w:cs="Arial"/>
+          <w:color w:val="C0C0C0"/>
+          <w:sz w:val="20"/>
+          <w:szCs w:val="20"/>
+          <w:lang w:val="en-US" w:eastAsia="fr-FR"/>
+        </w:rPr>
+        <w:t xml:space="preserve"> </w:t>
+      </w:r>
+      <w:r>
+        <w:rPr>
+          <w:rFonts w:ascii="Arial" w:eastAsia="Times New Roman" w:hAnsi="Arial" w:cs="Arial"/>
+          <w:sz w:val="20"/>
+          <w:szCs w:val="20"/>
+          <w:lang w:val="en-US" w:eastAsia="fr-FR"/>
+        </w:rPr>
+        <w:t>*=C:/Qt/5.4/libQGLViewer-2.6.1/libQGLViewer-2.6.1</w:t>
+      </w:r>
+    </w:p>
+    <w:p>
+      <w:pPr>
+        <w:tabs>
+          <w:tab w:val="left" w:pos="916"/>
+          <w:tab w:val="left" w:pos="1832"/>
+          <w:tab w:val="left" w:pos="2748"/>
+          <w:tab w:val="left" w:pos="3664"/>
+          <w:tab w:val="left" w:pos="4580"/>
+          <w:tab w:val="left" w:pos="5496"/>
+          <w:tab w:val="left" w:pos="6412"/>
+          <w:tab w:val="left" w:pos="7328"/>
+          <w:tab w:val="left" w:pos="8244"/>
+          <w:tab w:val="left" w:pos="9160"/>
+          <w:tab w:val="left" w:pos="10076"/>
+          <w:tab w:val="left" w:pos="10992"/>
+          <w:tab w:val="left" w:pos="11908"/>
+          <w:tab w:val="left" w:pos="12824"/>
+          <w:tab w:val="left" w:pos="13740"/>
+          <w:tab w:val="left" w:pos="14656"/>
+        </w:tabs>
+        <w:spacing w:after="0" w:line="276" w:lineRule="auto"/>
+        <w:rPr>
+          <w:rFonts w:ascii="Arial" w:eastAsia="Times New Roman" w:hAnsi="Arial" w:cs="Arial"/>
+          <w:sz w:val="20"/>
+          <w:szCs w:val="20"/>
+          <w:lang w:val="en-US" w:eastAsia="fr-FR"/>
+        </w:rPr>
+      </w:pPr>
+      <w:r>
+        <w:rPr>
+          <w:rFonts w:ascii="Arial" w:eastAsia="Times New Roman" w:hAnsi="Arial" w:cs="Arial"/>
+          <w:color w:val="800080"/>
+          <w:sz w:val="20"/>
+          <w:szCs w:val="20"/>
+          <w:lang w:val="en-US" w:eastAsia="fr-FR"/>
+        </w:rPr>
+        <w:t>LIBS</w:t>
+      </w:r>
+      <w:r>
+        <w:rPr>
+          <w:rFonts w:ascii="Arial" w:eastAsia="Times New Roman" w:hAnsi="Arial" w:cs="Arial"/>
+          <w:color w:val="C0C0C0"/>
+          <w:sz w:val="20"/>
+          <w:szCs w:val="20"/>
+          <w:lang w:val="en-US" w:eastAsia="fr-FR"/>
+        </w:rPr>
+        <w:t xml:space="preserve"> </w:t>
+      </w:r>
+      <w:r>
+        <w:rPr>
+          <w:rFonts w:ascii="Arial" w:eastAsia="Times New Roman" w:hAnsi="Arial" w:cs="Arial"/>
+          <w:sz w:val="20"/>
+          <w:szCs w:val="20"/>
+          <w:lang w:val="en-US" w:eastAsia="fr-FR"/>
+        </w:rPr>
+        <w:t>*=</w:t>
+      </w:r>
+      <w:r>
+        <w:rPr>
+          <w:rFonts w:ascii="Arial" w:eastAsia="Times New Roman" w:hAnsi="Arial" w:cs="Arial"/>
+          <w:color w:val="C0C0C0"/>
+          <w:sz w:val="20"/>
+          <w:szCs w:val="20"/>
+          <w:lang w:val="en-US" w:eastAsia="fr-FR"/>
+        </w:rPr>
+        <w:t xml:space="preserve"> </w:t>
+      </w:r>
+      <w:r>
+        <w:rPr>
+          <w:rFonts w:ascii="Arial" w:eastAsia="Times New Roman" w:hAnsi="Arial" w:cs="Arial"/>
+          <w:sz w:val="20"/>
+          <w:szCs w:val="20"/>
+          <w:lang w:val="en-US" w:eastAsia="fr-FR"/>
+        </w:rPr>
+        <w:t>-LC:/</w:t>
+      </w:r>
+      <w:proofErr w:type="spellStart"/>
+      <w:r>
+        <w:rPr>
+          <w:rFonts w:ascii="Arial" w:eastAsia="Times New Roman" w:hAnsi="Arial" w:cs="Arial"/>
+          <w:sz w:val="20"/>
+          <w:szCs w:val="20"/>
+          <w:lang w:val="en-US" w:eastAsia="fr-FR"/>
+        </w:rPr>
+        <w:t>Qt</w:t>
+      </w:r>
+      <w:proofErr w:type="spellEnd"/>
+      <w:r>
+        <w:rPr>
+          <w:rFonts w:ascii="Arial" w:eastAsia="Times New Roman" w:hAnsi="Arial" w:cs="Arial"/>
+          <w:sz w:val="20"/>
+          <w:szCs w:val="20"/>
+          <w:lang w:val="en-US" w:eastAsia="fr-FR"/>
+        </w:rPr>
+        <w:t>/5.4/libQGLViewer-2.6.1/libQGLViewer-2.6.1</w:t>
+      </w:r>
+      <w:r>
+        <w:rPr>
+          <w:rFonts w:ascii="Arial" w:eastAsia="Times New Roman" w:hAnsi="Arial" w:cs="Arial"/>
+          <w:color w:val="C0C0C0"/>
+          <w:sz w:val="20"/>
+          <w:szCs w:val="20"/>
+          <w:lang w:val="en-US" w:eastAsia="fr-FR"/>
+        </w:rPr>
+        <w:t xml:space="preserve"> </w:t>
+      </w:r>
+      <w:r>
+        <w:rPr>
+          <w:rFonts w:ascii="Arial" w:eastAsia="Times New Roman" w:hAnsi="Arial" w:cs="Arial"/>
+          <w:sz w:val="20"/>
+          <w:szCs w:val="20"/>
+          <w:lang w:val="en-US" w:eastAsia="fr-FR"/>
+        </w:rPr>
+        <w:t>-lQGLViewer2</w:t>
+      </w:r>
+      <w:r>
+        <w:rPr>
+          <w:rFonts w:ascii="Arial" w:eastAsia="Times New Roman" w:hAnsi="Arial" w:cs="Arial"/>
+          <w:sz w:val="20"/>
+          <w:szCs w:val="20"/>
+          <w:lang w:val="en-US" w:eastAsia="fr-FR"/>
+        </w:rPr>
+        <w:t xml:space="preserve">  </w:t>
+      </w:r>
+    </w:p>
+    <w:p>
+      <w:pPr>
+        <w:tabs>
+          <w:tab w:val="left" w:pos="916"/>
+          <w:tab w:val="left" w:pos="1832"/>
+          <w:tab w:val="left" w:pos="2748"/>
+          <w:tab w:val="left" w:pos="3664"/>
+          <w:tab w:val="left" w:pos="4580"/>
+          <w:tab w:val="left" w:pos="5496"/>
+          <w:tab w:val="left" w:pos="6412"/>
+          <w:tab w:val="left" w:pos="7328"/>
+          <w:tab w:val="left" w:pos="8244"/>
+          <w:tab w:val="left" w:pos="9160"/>
+          <w:tab w:val="left" w:pos="10076"/>
+          <w:tab w:val="left" w:pos="10992"/>
+          <w:tab w:val="left" w:pos="11908"/>
+          <w:tab w:val="left" w:pos="12824"/>
+          <w:tab w:val="left" w:pos="13740"/>
+          <w:tab w:val="left" w:pos="14656"/>
+        </w:tabs>
+        <w:spacing w:after="0" w:line="240" w:lineRule="auto"/>
+        <w:rPr>
+          <w:rFonts w:ascii="Courier New" w:eastAsia="Times New Roman" w:hAnsi="Courier New" w:cs="Courier New"/>
+          <w:sz w:val="20"/>
+          <w:szCs w:val="20"/>
+          <w:lang w:val="en-US" w:eastAsia="fr-FR"/>
+        </w:rPr>
+      </w:pPr>
+    </w:p>
+    <w:p>
+      <w:pPr>
+        <w:jc w:val="both"/>
+        <w:rPr>
+          <w:rFonts w:ascii="Arial" w:hAnsi="Arial" w:cs="Arial"/>
+          <w:sz w:val="24"/>
+          <w:lang w:val="en-US"/>
+        </w:rPr>
+      </w:pPr>
+    </w:p>
+    <w:p>
+      <w:pPr>
+        <w:jc w:val="both"/>
+        <w:rPr>
+          <w:rFonts w:ascii="Arial" w:hAnsi="Arial" w:cs="Arial"/>
+          <w:sz w:val="24"/>
+          <w:lang w:val="en-US"/>
+        </w:rPr>
+      </w:pPr>
+    </w:p>
+    <w:p>
+      <w:pPr>
+        <w:jc w:val="both"/>
+        <w:rPr>
+          <w:rFonts w:ascii="Arial" w:hAnsi="Arial" w:cs="Arial"/>
+          <w:sz w:val="24"/>
+          <w:lang w:val="en-US"/>
+        </w:rPr>
+      </w:pPr>
+    </w:p>
+    <w:p>
+      <w:pPr>
+        <w:jc w:val="both"/>
+        <w:rPr>
+          <w:rFonts w:ascii="Arial" w:hAnsi="Arial" w:cs="Arial"/>
+          <w:sz w:val="24"/>
+          <w:lang w:val="en-US"/>
+        </w:rPr>
+      </w:pPr>
+    </w:p>
+    <w:p>
+      <w:pPr>
+        <w:jc w:val="both"/>
+        <w:rPr>
+          <w:rFonts w:ascii="Arial" w:hAnsi="Arial" w:cs="Arial"/>
+          <w:sz w:val="24"/>
+          <w:lang w:val="en-US"/>
+        </w:rPr>
+      </w:pPr>
+    </w:p>
+    <w:p>
+      <w:pPr>
+        <w:jc w:val="both"/>
+        <w:rPr>
+          <w:rFonts w:ascii="Arial" w:hAnsi="Arial" w:cs="Arial"/>
+          <w:sz w:val="24"/>
+          <w:lang w:val="en-US"/>
+        </w:rPr>
+      </w:pPr>
+    </w:p>
+    <w:p>
+      <w:pPr>
+        <w:jc w:val="both"/>
+        <w:rPr>
+          <w:rFonts w:ascii="Arial" w:hAnsi="Arial" w:cs="Arial"/>
+          <w:sz w:val="24"/>
+          <w:lang w:val="en-US"/>
+        </w:rPr>
+      </w:pPr>
+    </w:p>
+    <w:p>
+      <w:pPr>
+        <w:jc w:val="both"/>
+        <w:rPr>
+          <w:rFonts w:ascii="Arial" w:hAnsi="Arial" w:cs="Arial"/>
+          <w:sz w:val="24"/>
+          <w:lang w:val="en-US"/>
+        </w:rPr>
+      </w:pPr>
+    </w:p>
+    <w:p>
+      <w:pPr>
+        <w:jc w:val="both"/>
+        <w:rPr>
+          <w:rFonts w:ascii="Arial" w:hAnsi="Arial" w:cs="Arial"/>
+          <w:sz w:val="24"/>
+          <w:lang w:val="en-US"/>
+        </w:rPr>
+      </w:pPr>
+    </w:p>
+    <w:p>
+      <w:pPr>
+        <w:jc w:val="both"/>
+        <w:rPr>
+          <w:rFonts w:ascii="Arial" w:hAnsi="Arial" w:cs="Arial"/>
+          <w:sz w:val="24"/>
+          <w:lang w:val="en-US"/>
+        </w:rPr>
+      </w:pPr>
+      <w:bookmarkStart w:id="7" w:name="_GoBack"/>
       <w:bookmarkEnd w:id="7"/>
-      <w:r>
-        <w:rPr>
-          <w:rFonts w:ascii="Arial" w:hAnsi="Arial" w:cs="Arial"/>
-          <w:sz w:val="24"/>
-          <w:szCs w:val="24"/>
-        </w:rPr>
-        <w:t xml:space="preserve"> </w:t>
-      </w:r>
-    </w:p>
-    <w:p>
-      <w:pPr>
-        <w:jc w:val="both"/>
-        <w:rPr>
-          <w:rFonts w:ascii="Arial" w:hAnsi="Arial" w:cs="Arial"/>
-          <w:sz w:val="24"/>
-        </w:rPr>
-      </w:pPr>
-      <w:r>
-        <w:rPr>
-          <w:rFonts w:ascii="Arial" w:hAnsi="Arial" w:cs="Arial"/>
-          <w:sz w:val="24"/>
-        </w:rPr>
-        <w:t>D</w:t>
-      </w:r>
-      <w:r>
-        <w:rPr>
-          <w:rFonts w:ascii="Arial" w:hAnsi="Arial" w:cs="Arial"/>
-          <w:sz w:val="24"/>
-        </w:rPr>
-        <w:t>ans Qt Creator : Menu-&gt; Compiler-&gt; Tout nettoyer</w:t>
-      </w:r>
-    </w:p>
-    <w:p>
-      <w:pPr>
-        <w:jc w:val="both"/>
-        <w:rPr>
-          <w:rFonts w:ascii="Arial" w:hAnsi="Arial" w:cs="Arial"/>
-          <w:sz w:val="24"/>
-        </w:rPr>
-      </w:pPr>
-      <w:r>
-        <w:rPr>
-          <w:rFonts w:ascii="Arial" w:hAnsi="Arial" w:cs="Arial"/>
-          <w:sz w:val="24"/>
-        </w:rPr>
-        <w:t xml:space="preserve">Cette opération permet de libérer de l’espace </w:t>
-      </w:r>
-      <w:r>
-        <w:rPr>
-          <w:rFonts w:ascii="Arial" w:hAnsi="Arial" w:cs="Arial"/>
-          <w:sz w:val="24"/>
-        </w:rPr>
-        <w:t xml:space="preserve">sur le </w:t>
-      </w:r>
-      <w:r>
-        <w:rPr>
-          <w:rFonts w:ascii="Arial" w:hAnsi="Arial" w:cs="Arial"/>
-          <w:sz w:val="24"/>
-        </w:rPr>
-        <w:t>disque.</w:t>
-      </w:r>
     </w:p>
     <w:p>
       <w:pPr>
@@ -2627,6 +4815,7 @@
           <w:rFonts w:ascii="Arial" w:hAnsi="Arial" w:cs="Arial"/>
           <w:sz w:val="28"/>
         </w:rPr>
+        <w:lastRenderedPageBreak/>
         <w:t>Référence</w:t>
       </w:r>
       <w:bookmarkEnd w:id="8"/>
@@ -2786,6 +4975,7 @@
         <w:docPartUnique/>
       </w:docPartObj>
     </w:sdtPr>
+    <w:sdtEndPr/>
     <w:sdtContent>
       <w:p>
         <w:pPr>
@@ -2805,7 +4995,7 @@
           <w:rPr>
             <w:noProof/>
           </w:rPr>
-          <w:t>1</w:t>
+          <w:t>6</w:t>
         </w:r>
         <w:r>
           <w:fldChar w:fldCharType="end"/>
@@ -3161,6 +5351,95 @@
     </w:lvl>
   </w:abstractNum>
   <w:abstractNum w:abstractNumId="3">
+    <w:nsid w:val="08D92922"/>
+    <w:multiLevelType w:val="hybridMultilevel"/>
+    <w:tmpl w:val="A0AC8F02"/>
+    <w:lvl w:ilvl="0" w:tplc="47D07270">
+      <w:start w:val="7"/>
+      <w:numFmt w:val="decimal"/>
+      <w:lvlText w:val="%1."/>
+      <w:lvlJc w:val="left"/>
+      <w:pPr>
+        <w:ind w:left="720" w:hanging="360"/>
+      </w:pPr>
+      <w:rPr>
+        <w:rFonts w:hint="default"/>
+      </w:rPr>
+    </w:lvl>
+    <w:lvl w:ilvl="1" w:tplc="040C0019" w:tentative="1">
+      <w:start w:val="1"/>
+      <w:numFmt w:val="lowerLetter"/>
+      <w:lvlText w:val="%2."/>
+      <w:lvlJc w:val="left"/>
+      <w:pPr>
+        <w:ind w:left="1440" w:hanging="360"/>
+      </w:pPr>
+    </w:lvl>
+    <w:lvl w:ilvl="2" w:tplc="040C001B" w:tentative="1">
+      <w:start w:val="1"/>
+      <w:numFmt w:val="lowerRoman"/>
+      <w:lvlText w:val="%3."/>
+      <w:lvlJc w:val="right"/>
+      <w:pPr>
+        <w:ind w:left="2160" w:hanging="180"/>
+      </w:pPr>
+    </w:lvl>
+    <w:lvl w:ilvl="3" w:tplc="040C000F" w:tentative="1">
+      <w:start w:val="1"/>
+      <w:numFmt w:val="decimal"/>
+      <w:lvlText w:val="%4."/>
+      <w:lvlJc w:val="left"/>
+      <w:pPr>
+        <w:ind w:left="2880" w:hanging="360"/>
+      </w:pPr>
+    </w:lvl>
+    <w:lvl w:ilvl="4" w:tplc="040C0019" w:tentative="1">
+      <w:start w:val="1"/>
+      <w:numFmt w:val="lowerLetter"/>
+      <w:lvlText w:val="%5."/>
+      <w:lvlJc w:val="left"/>
+      <w:pPr>
+        <w:ind w:left="3600" w:hanging="360"/>
+      </w:pPr>
+    </w:lvl>
+    <w:lvl w:ilvl="5" w:tplc="040C001B" w:tentative="1">
+      <w:start w:val="1"/>
+      <w:numFmt w:val="lowerRoman"/>
+      <w:lvlText w:val="%6."/>
+      <w:lvlJc w:val="right"/>
+      <w:pPr>
+        <w:ind w:left="4320" w:hanging="180"/>
+      </w:pPr>
+    </w:lvl>
+    <w:lvl w:ilvl="6" w:tplc="040C000F" w:tentative="1">
+      <w:start w:val="1"/>
+      <w:numFmt w:val="decimal"/>
+      <w:lvlText w:val="%7."/>
+      <w:lvlJc w:val="left"/>
+      <w:pPr>
+        <w:ind w:left="5040" w:hanging="360"/>
+      </w:pPr>
+    </w:lvl>
+    <w:lvl w:ilvl="7" w:tplc="040C0019" w:tentative="1">
+      <w:start w:val="1"/>
+      <w:numFmt w:val="lowerLetter"/>
+      <w:lvlText w:val="%8."/>
+      <w:lvlJc w:val="left"/>
+      <w:pPr>
+        <w:ind w:left="5760" w:hanging="360"/>
+      </w:pPr>
+    </w:lvl>
+    <w:lvl w:ilvl="8" w:tplc="040C001B" w:tentative="1">
+      <w:start w:val="1"/>
+      <w:numFmt w:val="lowerRoman"/>
+      <w:lvlText w:val="%9."/>
+      <w:lvlJc w:val="right"/>
+      <w:pPr>
+        <w:ind w:left="6480" w:hanging="180"/>
+      </w:pPr>
+    </w:lvl>
+  </w:abstractNum>
+  <w:abstractNum w:abstractNumId="4">
     <w:nsid w:val="0D715C1C"/>
     <w:multiLevelType w:val="hybridMultilevel"/>
     <w:tmpl w:val="C1B239EA"/>
@@ -3246,7 +5525,7 @@
       </w:pPr>
     </w:lvl>
   </w:abstractNum>
-  <w:abstractNum w:abstractNumId="4">
+  <w:abstractNum w:abstractNumId="5">
     <w:nsid w:val="1169276B"/>
     <w:multiLevelType w:val="hybridMultilevel"/>
     <w:tmpl w:val="FA08A884"/>
@@ -3335,7 +5614,7 @@
       </w:pPr>
     </w:lvl>
   </w:abstractNum>
-  <w:abstractNum w:abstractNumId="5">
+  <w:abstractNum w:abstractNumId="6">
     <w:nsid w:val="3B4337CE"/>
     <w:multiLevelType w:val="hybridMultilevel"/>
     <w:tmpl w:val="883E34FC"/>
@@ -3424,7 +5703,7 @@
       </w:pPr>
     </w:lvl>
   </w:abstractNum>
-  <w:abstractNum w:abstractNumId="6">
+  <w:abstractNum w:abstractNumId="7">
     <w:nsid w:val="3C08301A"/>
     <w:multiLevelType w:val="hybridMultilevel"/>
     <w:tmpl w:val="E898BF10"/>
@@ -3513,7 +5792,7 @@
       </w:pPr>
     </w:lvl>
   </w:abstractNum>
-  <w:abstractNum w:abstractNumId="7">
+  <w:abstractNum w:abstractNumId="8">
     <w:nsid w:val="3F7F337D"/>
     <w:multiLevelType w:val="hybridMultilevel"/>
     <w:tmpl w:val="068EE59E"/>
@@ -3626,7 +5905,7 @@
       </w:rPr>
     </w:lvl>
   </w:abstractNum>
-  <w:abstractNum w:abstractNumId="8">
+  <w:abstractNum w:abstractNumId="9">
     <w:nsid w:val="514340FD"/>
     <w:multiLevelType w:val="hybridMultilevel"/>
     <w:tmpl w:val="3DA08970"/>
@@ -3715,7 +5994,7 @@
       </w:pPr>
     </w:lvl>
   </w:abstractNum>
-  <w:abstractNum w:abstractNumId="9">
+  <w:abstractNum w:abstractNumId="10">
     <w:nsid w:val="532026F9"/>
     <w:multiLevelType w:val="hybridMultilevel"/>
     <w:tmpl w:val="BFACA9D2"/>
@@ -3801,7 +6080,7 @@
       </w:pPr>
     </w:lvl>
   </w:abstractNum>
-  <w:abstractNum w:abstractNumId="10">
+  <w:abstractNum w:abstractNumId="11">
     <w:nsid w:val="57C435BD"/>
     <w:multiLevelType w:val="hybridMultilevel"/>
     <w:tmpl w:val="876483C0"/>
@@ -3914,7 +6193,7 @@
       </w:rPr>
     </w:lvl>
   </w:abstractNum>
-  <w:abstractNum w:abstractNumId="11">
+  <w:abstractNum w:abstractNumId="12">
     <w:nsid w:val="608642F6"/>
     <w:multiLevelType w:val="hybridMultilevel"/>
     <w:tmpl w:val="BC70B5A8"/>
@@ -4003,7 +6282,7 @@
       </w:pPr>
     </w:lvl>
   </w:abstractNum>
-  <w:abstractNum w:abstractNumId="12">
+  <w:abstractNum w:abstractNumId="13">
     <w:nsid w:val="692E44BE"/>
     <w:multiLevelType w:val="hybridMultilevel"/>
     <w:tmpl w:val="E7D43816"/>
@@ -4093,34 +6372,34 @@
     </w:lvl>
   </w:abstractNum>
   <w:num w:numId="1">
-    <w:abstractNumId w:val="9"/>
+    <w:abstractNumId w:val="10"/>
   </w:num>
   <w:num w:numId="2">
-    <w:abstractNumId w:val="7"/>
+    <w:abstractNumId w:val="8"/>
   </w:num>
   <w:num w:numId="3">
-    <w:abstractNumId w:val="10"/>
+    <w:abstractNumId w:val="11"/>
   </w:num>
   <w:num w:numId="4">
-    <w:abstractNumId w:val="12"/>
+    <w:abstractNumId w:val="13"/>
   </w:num>
   <w:num w:numId="5">
-    <w:abstractNumId w:val="6"/>
+    <w:abstractNumId w:val="7"/>
   </w:num>
   <w:num w:numId="6">
     <w:abstractNumId w:val="2"/>
   </w:num>
   <w:num w:numId="7">
-    <w:abstractNumId w:val="3"/>
+    <w:abstractNumId w:val="4"/>
   </w:num>
   <w:num w:numId="8">
-    <w:abstractNumId w:val="11"/>
+    <w:abstractNumId w:val="12"/>
   </w:num>
   <w:num w:numId="9">
-    <w:abstractNumId w:val="5"/>
+    <w:abstractNumId w:val="6"/>
   </w:num>
   <w:num w:numId="10">
-    <w:abstractNumId w:val="8"/>
+    <w:abstractNumId w:val="9"/>
   </w:num>
   <w:num w:numId="11">
     <w:abstractNumId w:val="0"/>
@@ -4129,7 +6408,10 @@
     <w:abstractNumId w:val="1"/>
   </w:num>
   <w:num w:numId="13">
-    <w:abstractNumId w:val="4"/>
+    <w:abstractNumId w:val="5"/>
+  </w:num>
+  <w:num w:numId="14">
+    <w:abstractNumId w:val="3"/>
   </w:num>
 </w:numbering>
 </file>
@@ -5013,7 +7295,7 @@
 </file>
 
 <file path=customXml/itemProps1.xml><?xml version="1.0" encoding="utf-8"?>
-<ds:datastoreItem xmlns:ds="http://schemas.openxmlformats.org/officeDocument/2006/customXml" ds:itemID="{E44FF797-1A10-4B4F-BC76-5F6B3BAD40CB}">
+<ds:datastoreItem xmlns:ds="http://schemas.openxmlformats.org/officeDocument/2006/customXml" ds:itemID="{0B7D2E82-A230-4257-9629-DBB731280633}">
   <ds:schemaRefs>
     <ds:schemaRef ds:uri="http://schemas.openxmlformats.org/officeDocument/2006/bibliography"/>
   </ds:schemaRefs>

</xml_diff>